<commit_message>
update code and libraries for amazon
</commit_message>
<xml_diff>
--- a/Source/Document/Use-case/danqt.docx
+++ b/Source/Document/Use-case/danqt.docx
@@ -204,6 +204,7 @@
                 <w:id w:val="1004010795"/>
                 <w:text/>
               </w:sdtPr>
+              <w:sdtEndPr/>
               <w:sdtContent>
                 <w:r>
                   <w:rPr>
@@ -258,6 +259,7 @@
             <w:id w:val="668593266"/>
             <w:text/>
           </w:sdtPr>
+          <w:sdtEndPr/>
           <w:sdtContent>
             <w:tc>
               <w:tcPr>
@@ -321,6 +323,7 @@
             <w:id w:val="-903295550"/>
             <w:text/>
           </w:sdtPr>
+          <w:sdtEndPr/>
           <w:sdtContent>
             <w:tc>
               <w:tcPr>
@@ -395,6 +398,7 @@
             <w:id w:val="821244914"/>
             <w:text/>
           </w:sdtPr>
+          <w:sdtEndPr/>
           <w:sdtContent>
             <w:tc>
               <w:tcPr>
@@ -466,6 +470,7 @@
               <w:listItem w:displayText="DucHC" w:value="DucHC"/>
             </w:comboBox>
           </w:sdtPr>
+          <w:sdtEndPr/>
           <w:sdtContent>
             <w:tc>
               <w:tcPr>
@@ -540,6 +545,7 @@
               <w:calendar w:val="gregorian"/>
             </w:date>
           </w:sdtPr>
+          <w:sdtEndPr/>
           <w:sdtContent>
             <w:tc>
               <w:tcPr>
@@ -607,6 +613,7 @@
               <w:listItem w:displayText="Normal" w:value="Normal"/>
             </w:comboBox>
           </w:sdtPr>
+          <w:sdtEndPr/>
           <w:sdtContent>
             <w:tc>
               <w:tcPr>
@@ -1341,14 +1348,63 @@
                       <w:lang w:val="en-US"/>
                     </w:rPr>
                   </w:pPr>
-                  <w:r>
+                </w:p>
+                <w:p>
+                  <w:pPr>
+                    <w:widowControl w:val="0"/>
                     <w:rPr>
                       <w:rFonts w:ascii="Cambria" w:hAnsi="Cambria"/>
                       <w:sz w:val="24"/>
                       <w:szCs w:val="24"/>
                       <w:lang w:val="en-US"/>
                     </w:rPr>
-                    <w:t>System checks input value.</w:t>
+                  </w:pPr>
+                </w:p>
+                <w:p>
+                  <w:pPr>
+                    <w:widowControl w:val="0"/>
+                    <w:rPr>
+                      <w:rFonts w:ascii="Cambria" w:hAnsi="Cambria"/>
+                      <w:sz w:val="24"/>
+                      <w:szCs w:val="24"/>
+                      <w:lang w:val="en-US"/>
+                    </w:rPr>
+                  </w:pPr>
+                  <w:r>
+                    <w:rPr>
+                      <w:rFonts w:ascii="Cambria" w:hAnsi="Cambria"/>
+                      <w:sz w:val="24"/>
+                      <w:szCs w:val="24"/>
+                      <w:lang w:val="en-US"/>
+                    </w:rPr>
+                    <w:t>System checks input value</w:t>
+                  </w:r>
+                  <w:r>
+                    <w:rPr>
+                      <w:rFonts w:ascii="Cambria" w:hAnsi="Cambria"/>
+                      <w:sz w:val="24"/>
+                      <w:szCs w:val="24"/>
+                      <w:lang w:val="en-US"/>
+                    </w:rPr>
+                    <w:t>s</w:t>
+                  </w:r>
+                  <w:r>
+                    <w:rPr>
+                      <w:rFonts w:ascii="Cambria" w:hAnsi="Cambria"/>
+                      <w:sz w:val="24"/>
+                      <w:szCs w:val="24"/>
+                      <w:lang w:val="en-US"/>
+                    </w:rPr>
+                    <w:t>.</w:t>
+                  </w:r>
+                  <w:r>
+                    <w:rPr>
+                      <w:rFonts w:ascii="Cambria" w:hAnsi="Cambria"/>
+                      <w:sz w:val="24"/>
+                      <w:szCs w:val="24"/>
+                      <w:lang w:val="en-US"/>
+                    </w:rPr>
+                    <w:t xml:space="preserve"> [Exception 1]</w:t>
                   </w:r>
                 </w:p>
               </w:tc>
@@ -1440,6 +1496,14 @@
                     </w:rPr>
                     <w:t>“Publish” button.</w:t>
                   </w:r>
+                  <w:r>
+                    <w:rPr>
+                      <w:rFonts w:ascii="Cambria" w:hAnsi="Cambria"/>
+                      <w:sz w:val="24"/>
+                      <w:szCs w:val="24"/>
+                    </w:rPr>
+                    <w:t xml:space="preserve"> [Alternative 1]</w:t>
+                  </w:r>
                 </w:p>
               </w:tc>
               <w:tc>
@@ -1455,6 +1519,26 @@
                       <w:szCs w:val="24"/>
                     </w:rPr>
                   </w:pPr>
+                </w:p>
+                <w:p>
+                  <w:pPr>
+                    <w:widowControl w:val="0"/>
+                    <w:rPr>
+                      <w:rFonts w:ascii="Cambria" w:hAnsi="Cambria"/>
+                      <w:sz w:val="24"/>
+                      <w:szCs w:val="24"/>
+                    </w:rPr>
+                  </w:pPr>
+                </w:p>
+                <w:p>
+                  <w:pPr>
+                    <w:widowControl w:val="0"/>
+                    <w:rPr>
+                      <w:rFonts w:ascii="Cambria" w:hAnsi="Cambria"/>
+                      <w:sz w:val="24"/>
+                      <w:szCs w:val="24"/>
+                    </w:rPr>
+                  </w:pPr>
                   <w:r>
                     <w:rPr>
                       <w:rFonts w:ascii="Cambria" w:hAnsi="Cambria"/>
@@ -1462,6 +1546,14 @@
                       <w:szCs w:val="24"/>
                     </w:rPr>
                     <w:t>System change product status to “On Web” and notify store owner.</w:t>
+                  </w:r>
+                  <w:r>
+                    <w:rPr>
+                      <w:rFonts w:ascii="Cambria" w:hAnsi="Cambria"/>
+                      <w:sz w:val="24"/>
+                      <w:szCs w:val="24"/>
+                    </w:rPr>
+                    <w:t xml:space="preserve"> [Exception 2]</w:t>
                   </w:r>
                 </w:p>
               </w:tc>
@@ -1628,7 +1720,6 @@
                     <w:rPr>
                       <w:lang w:eastAsia="ja-JP"/>
                     </w:rPr>
-                    <w:lastRenderedPageBreak/>
                     <w:t>1</w:t>
                   </w:r>
                 </w:p>
@@ -1685,13 +1776,49 @@
                       <w:szCs w:val="24"/>
                     </w:rPr>
                   </w:pPr>
-                  <w:r>
-                    <w:rPr>
-                      <w:rFonts w:ascii="Cambria" w:hAnsi="Cambria"/>
-                      <w:sz w:val="24"/>
-                      <w:szCs w:val="24"/>
-                    </w:rPr>
-                    <w:t>System forwards to “Management Page”, no information is recorded.</w:t>
+                </w:p>
+                <w:p>
+                  <w:pPr>
+                    <w:widowControl w:val="0"/>
+                    <w:rPr>
+                      <w:rFonts w:ascii="Cambria" w:hAnsi="Cambria"/>
+                      <w:sz w:val="24"/>
+                      <w:szCs w:val="24"/>
+                    </w:rPr>
+                  </w:pPr>
+                </w:p>
+                <w:p>
+                  <w:pPr>
+                    <w:widowControl w:val="0"/>
+                    <w:rPr>
+                      <w:rFonts w:ascii="Cambria" w:hAnsi="Cambria"/>
+                      <w:sz w:val="24"/>
+                      <w:szCs w:val="24"/>
+                    </w:rPr>
+                  </w:pPr>
+                  <w:r>
+                    <w:rPr>
+                      <w:rFonts w:ascii="Cambria" w:hAnsi="Cambria"/>
+                      <w:sz w:val="24"/>
+                      <w:szCs w:val="24"/>
+                    </w:rPr>
+                    <w:t>System forwards to “Management Page”</w:t>
+                  </w:r>
+                  <w:r>
+                    <w:rPr>
+                      <w:rFonts w:ascii="Cambria" w:hAnsi="Cambria"/>
+                      <w:sz w:val="24"/>
+                      <w:szCs w:val="24"/>
+                    </w:rPr>
+                    <w:t>. N</w:t>
+                  </w:r>
+                  <w:r>
+                    <w:rPr>
+                      <w:rFonts w:ascii="Cambria" w:hAnsi="Cambria"/>
+                      <w:sz w:val="24"/>
+                      <w:szCs w:val="24"/>
+                    </w:rPr>
+                    <w:t>o information is recorded.</w:t>
                   </w:r>
                 </w:p>
               </w:tc>
@@ -1893,6 +2020,17 @@
                       <w:lang w:val="en-US"/>
                     </w:rPr>
                   </w:pPr>
+                </w:p>
+                <w:p>
+                  <w:pPr>
+                    <w:widowControl w:val="0"/>
+                    <w:rPr>
+                      <w:rFonts w:ascii="Cambria" w:hAnsi="Cambria"/>
+                      <w:sz w:val="24"/>
+                      <w:szCs w:val="24"/>
+                      <w:lang w:val="en-US"/>
+                    </w:rPr>
+                  </w:pPr>
                   <w:r>
                     <w:rPr>
                       <w:rFonts w:ascii="Cambria" w:hAnsi="Cambria"/>
@@ -1947,6 +2085,34 @@
                     </w:rPr>
                   </w:pPr>
                 </w:p>
+                <w:p>
+                  <w:pPr>
+                    <w:widowControl w:val="0"/>
+                    <w:rPr>
+                      <w:rFonts w:ascii="Cambria" w:hAnsi="Cambria"/>
+                      <w:sz w:val="24"/>
+                      <w:szCs w:val="24"/>
+                    </w:rPr>
+                  </w:pPr>
+                </w:p>
+                <w:p>
+                  <w:pPr>
+                    <w:widowControl w:val="0"/>
+                    <w:rPr>
+                      <w:rFonts w:ascii="Cambria" w:hAnsi="Cambria"/>
+                      <w:sz w:val="24"/>
+                      <w:szCs w:val="24"/>
+                    </w:rPr>
+                  </w:pPr>
+                  <w:r>
+                    <w:rPr>
+                      <w:rFonts w:ascii="Cambria" w:hAnsi="Cambria"/>
+                      <w:sz w:val="24"/>
+                      <w:szCs w:val="24"/>
+                    </w:rPr>
+                    <w:t>Store owner confirms error and clicks on “OK” button.</w:t>
+                  </w:r>
+                </w:p>
               </w:tc>
               <w:tc>
                 <w:tcPr>
@@ -1956,7 +2122,7 @@
                   <w:pPr>
                     <w:widowControl w:val="0"/>
                     <w:rPr>
-                      <w:rFonts w:ascii="Cambria" w:hAnsi="Cambria"/>
+                      <w:rFonts w:ascii="Cambria Math" w:hAnsi="Cambria Math"/>
                       <w:sz w:val="24"/>
                       <w:szCs w:val="24"/>
                     </w:rPr>
@@ -1978,55 +2144,26 @@
                     <w:t>unsuccessfully, system show error message on screen.</w:t>
                   </w:r>
                 </w:p>
-              </w:tc>
-            </w:tr>
-            <w:tr>
-              <w:trPr>
-                <w:cantSplit/>
-              </w:trPr>
-              <w:tc>
-                <w:tcPr>
-                  <w:tcW w:w="985" w:type="dxa"/>
-                </w:tcPr>
-                <w:p>
-                  <w:pPr>
-                    <w:widowControl w:val="0"/>
-                    <w:jc w:val="right"/>
-                    <w:rPr>
-                      <w:rFonts w:ascii="Cambria" w:hAnsi="Cambria"/>
-                      <w:sz w:val="24"/>
-                      <w:szCs w:val="24"/>
-                    </w:rPr>
-                  </w:pPr>
-                </w:p>
-              </w:tc>
-              <w:tc>
-                <w:tcPr>
-                  <w:tcW w:w="3240" w:type="dxa"/>
-                </w:tcPr>
-                <w:p>
-                  <w:pPr>
-                    <w:widowControl w:val="0"/>
-                    <w:rPr>
-                      <w:rFonts w:ascii="Cambria" w:hAnsi="Cambria"/>
-                      <w:sz w:val="24"/>
-                      <w:szCs w:val="24"/>
-                    </w:rPr>
-                  </w:pPr>
-                  <w:r>
-                    <w:rPr>
-                      <w:rFonts w:ascii="Cambria" w:hAnsi="Cambria"/>
-                      <w:sz w:val="24"/>
-                      <w:szCs w:val="24"/>
-                    </w:rPr>
-                    <w:t>Store owner confirms error and clicks on “OK” button.</w:t>
-                  </w:r>
-                </w:p>
-              </w:tc>
-              <w:tc>
-                <w:tcPr>
-                  <w:tcW w:w="4548" w:type="dxa"/>
-                </w:tcPr>
+                <w:p>
+                  <w:pPr>
+                    <w:widowControl w:val="0"/>
+                    <w:rPr>
+                      <w:rFonts w:ascii="Cambria Math" w:hAnsi="Cambria Math"/>
+                      <w:sz w:val="24"/>
+                      <w:szCs w:val="24"/>
+                    </w:rPr>
+                  </w:pPr>
+                </w:p>
+                <w:p>
+                  <w:pPr>
+                    <w:widowControl w:val="0"/>
+                    <w:rPr>
+                      <w:rFonts w:ascii="Cambria Math" w:hAnsi="Cambria Math"/>
+                      <w:sz w:val="24"/>
+                      <w:szCs w:val="24"/>
+                    </w:rPr>
+                  </w:pPr>
+                </w:p>
                 <w:p>
                   <w:pPr>
                     <w:widowControl w:val="0"/>
@@ -2150,7 +2287,48 @@
                 <w:sz w:val="24"/>
                 <w:szCs w:val="24"/>
               </w:rPr>
-              <w:t>If product status is not “In Inventory”, process will fail.</w:t>
+              <w:t>Only product in “In Inventory” status can be published on web.</w:t>
+            </w:r>
+          </w:p>
+          <w:p>
+            <w:pPr>
+              <w:pStyle w:val="ListParagraph"/>
+              <w:keepNext/>
+              <w:numPr>
+                <w:ilvl w:val="0"/>
+                <w:numId w:val="5"/>
+              </w:numPr>
+              <w:rPr>
+                <w:rFonts w:ascii="Cambria" w:hAnsi="Cambria"/>
+                <w:sz w:val="24"/>
+                <w:szCs w:val="24"/>
+              </w:rPr>
+            </w:pPr>
+            <w:r>
+              <w:rPr>
+                <w:rFonts w:ascii="Cambria" w:hAnsi="Cambria"/>
+                <w:sz w:val="24"/>
+                <w:szCs w:val="24"/>
+              </w:rPr>
+              <w:t xml:space="preserve">Value inputted in “Price” field must be positive number or “Call </w:t>
+            </w:r>
+            <w:proofErr w:type="gramStart"/>
+            <w:r>
+              <w:rPr>
+                <w:rFonts w:ascii="Cambria" w:hAnsi="Cambria"/>
+                <w:sz w:val="24"/>
+                <w:szCs w:val="24"/>
+              </w:rPr>
+              <w:t>For</w:t>
+            </w:r>
+            <w:proofErr w:type="gramEnd"/>
+            <w:r>
+              <w:rPr>
+                <w:rFonts w:ascii="Cambria" w:hAnsi="Cambria"/>
+                <w:sz w:val="24"/>
+                <w:szCs w:val="24"/>
+              </w:rPr>
+              <w:t xml:space="preserve"> Price”.</w:t>
             </w:r>
           </w:p>
           <w:p>
@@ -2386,6 +2564,7 @@
                 <w:id w:val="1193959657"/>
                 <w:text/>
               </w:sdtPr>
+              <w:sdtEndPr/>
               <w:sdtContent>
                 <w:r>
                   <w:rPr>
@@ -2440,6 +2619,7 @@
             <w:id w:val="840432259"/>
             <w:text/>
           </w:sdtPr>
+          <w:sdtEndPr/>
           <w:sdtContent>
             <w:tc>
               <w:tcPr>
@@ -2503,6 +2683,7 @@
             <w:id w:val="-546604624"/>
             <w:text/>
           </w:sdtPr>
+          <w:sdtEndPr/>
           <w:sdtContent>
             <w:tc>
               <w:tcPr>
@@ -2577,6 +2758,7 @@
             <w:id w:val="-1556459836"/>
             <w:text/>
           </w:sdtPr>
+          <w:sdtEndPr/>
           <w:sdtContent>
             <w:tc>
               <w:tcPr>
@@ -2648,6 +2830,7 @@
               <w:listItem w:displayText="DucHC" w:value="DucHC"/>
             </w:comboBox>
           </w:sdtPr>
+          <w:sdtEndPr/>
           <w:sdtContent>
             <w:tc>
               <w:tcPr>
@@ -2722,6 +2905,7 @@
               <w:calendar w:val="gregorian"/>
             </w:date>
           </w:sdtPr>
+          <w:sdtEndPr/>
           <w:sdtContent>
             <w:tc>
               <w:tcPr>
@@ -2789,6 +2973,7 @@
               <w:listItem w:displayText="Normal" w:value="Normal"/>
             </w:comboBox>
           </w:sdtPr>
+          <w:sdtEndPr/>
           <w:sdtContent>
             <w:tc>
               <w:tcPr>
@@ -2890,6 +3075,7 @@
                 <w:sz w:val="24"/>
                 <w:szCs w:val="24"/>
               </w:rPr>
+              <w:lastRenderedPageBreak/>
               <w:t>Summary</w:t>
             </w:r>
             <w:r>
@@ -3134,7 +3320,6 @@
                 <w:sz w:val="24"/>
                 <w:szCs w:val="24"/>
               </w:rPr>
-              <w:lastRenderedPageBreak/>
               <w:t>Preconditions</w:t>
             </w:r>
             <w:r>
@@ -3168,7 +3353,25 @@
                 <w:szCs w:val="24"/>
                 <w:lang w:val="en-US"/>
               </w:rPr>
-              <w:t>Product status must not be “Sold” or “Completed”</w:t>
+              <w:t xml:space="preserve">Product status must not be “Sold” </w:t>
+            </w:r>
+            <w:r>
+              <w:rPr>
+                <w:rFonts w:ascii="Cambria" w:hAnsi="Cambria"/>
+                <w:sz w:val="24"/>
+                <w:szCs w:val="24"/>
+                <w:lang w:val="en-US"/>
+              </w:rPr>
+              <w:t>nor</w:t>
+            </w:r>
+            <w:r>
+              <w:rPr>
+                <w:rFonts w:ascii="Cambria" w:hAnsi="Cambria"/>
+                <w:sz w:val="24"/>
+                <w:szCs w:val="24"/>
+                <w:lang w:val="en-US"/>
+              </w:rPr>
+              <w:t xml:space="preserve"> “Completed”</w:t>
             </w:r>
             <w:r>
               <w:rPr>
@@ -3560,6 +3763,28 @@
                       <w:lang w:val="en-US"/>
                     </w:rPr>
                   </w:pPr>
+                </w:p>
+                <w:p>
+                  <w:pPr>
+                    <w:widowControl w:val="0"/>
+                    <w:rPr>
+                      <w:rFonts w:ascii="Cambria" w:hAnsi="Cambria"/>
+                      <w:sz w:val="24"/>
+                      <w:szCs w:val="24"/>
+                      <w:lang w:val="en-US"/>
+                    </w:rPr>
+                  </w:pPr>
+                </w:p>
+                <w:p>
+                  <w:pPr>
+                    <w:widowControl w:val="0"/>
+                    <w:rPr>
+                      <w:rFonts w:ascii="Cambria" w:hAnsi="Cambria"/>
+                      <w:sz w:val="24"/>
+                      <w:szCs w:val="24"/>
+                      <w:lang w:val="en-US"/>
+                    </w:rPr>
+                  </w:pPr>
                   <w:r>
                     <w:rPr>
                       <w:rFonts w:ascii="Cambria" w:hAnsi="Cambria"/>
@@ -3628,6 +3853,14 @@
                     </w:rPr>
                     <w:t>Store owner clicks on “Yes” button</w:t>
                   </w:r>
+                  <w:r>
+                    <w:rPr>
+                      <w:rFonts w:ascii="Cambria" w:hAnsi="Cambria"/>
+                      <w:sz w:val="24"/>
+                      <w:szCs w:val="24"/>
+                    </w:rPr>
+                    <w:t>. [Alternative 1]</w:t>
+                  </w:r>
                 </w:p>
               </w:tc>
               <w:tc>
@@ -3643,6 +3876,26 @@
                       <w:szCs w:val="24"/>
                     </w:rPr>
                   </w:pPr>
+                </w:p>
+                <w:p>
+                  <w:pPr>
+                    <w:widowControl w:val="0"/>
+                    <w:rPr>
+                      <w:rFonts w:ascii="Cambria" w:hAnsi="Cambria"/>
+                      <w:sz w:val="24"/>
+                      <w:szCs w:val="24"/>
+                    </w:rPr>
+                  </w:pPr>
+                </w:p>
+                <w:p>
+                  <w:pPr>
+                    <w:widowControl w:val="0"/>
+                    <w:rPr>
+                      <w:rFonts w:ascii="Cambria" w:hAnsi="Cambria"/>
+                      <w:sz w:val="24"/>
+                      <w:szCs w:val="24"/>
+                    </w:rPr>
+                  </w:pPr>
                   <w:r>
                     <w:rPr>
                       <w:rFonts w:ascii="Cambria" w:hAnsi="Cambria"/>
@@ -3650,6 +3903,14 @@
                       <w:szCs w:val="24"/>
                     </w:rPr>
                     <w:t>System cancel consignment and show notification on screen.</w:t>
+                  </w:r>
+                  <w:r>
+                    <w:rPr>
+                      <w:rFonts w:ascii="Cambria" w:hAnsi="Cambria"/>
+                      <w:sz w:val="24"/>
+                      <w:szCs w:val="24"/>
+                    </w:rPr>
+                    <w:t>[Exception 1]</w:t>
                   </w:r>
                 </w:p>
                 <w:p>
@@ -3833,7 +4094,7 @@
                     <w:rPr>
                       <w:lang w:eastAsia="ja-JP"/>
                     </w:rPr>
-                    <w:t>2</w:t>
+                    <w:t>1</w:t>
                   </w:r>
                 </w:p>
               </w:tc>
@@ -3866,6 +4127,26 @@
                 <w:tcPr>
                   <w:tcW w:w="4548" w:type="dxa"/>
                 </w:tcPr>
+                <w:p>
+                  <w:pPr>
+                    <w:widowControl w:val="0"/>
+                    <w:rPr>
+                      <w:rFonts w:ascii="Cambria" w:hAnsi="Cambria"/>
+                      <w:sz w:val="24"/>
+                      <w:szCs w:val="24"/>
+                    </w:rPr>
+                  </w:pPr>
+                </w:p>
+                <w:p>
+                  <w:pPr>
+                    <w:widowControl w:val="0"/>
+                    <w:rPr>
+                      <w:rFonts w:ascii="Cambria" w:hAnsi="Cambria"/>
+                      <w:sz w:val="24"/>
+                      <w:szCs w:val="24"/>
+                    </w:rPr>
+                  </w:pPr>
+                </w:p>
                 <w:p>
                   <w:pPr>
                     <w:widowControl w:val="0"/>
@@ -4047,7 +4328,7 @@
                     <w:rPr>
                       <w:lang w:eastAsia="ja-JP"/>
                     </w:rPr>
-                    <w:t>2</w:t>
+                    <w:t>1</w:t>
                   </w:r>
                 </w:p>
               </w:tc>
@@ -4065,6 +4346,34 @@
                     </w:rPr>
                   </w:pPr>
                 </w:p>
+                <w:p>
+                  <w:pPr>
+                    <w:widowControl w:val="0"/>
+                    <w:rPr>
+                      <w:rFonts w:ascii="Cambria" w:hAnsi="Cambria"/>
+                      <w:sz w:val="24"/>
+                      <w:szCs w:val="24"/>
+                    </w:rPr>
+                  </w:pPr>
+                </w:p>
+                <w:p>
+                  <w:pPr>
+                    <w:widowControl w:val="0"/>
+                    <w:rPr>
+                      <w:rFonts w:ascii="Cambria" w:hAnsi="Cambria"/>
+                      <w:sz w:val="24"/>
+                      <w:szCs w:val="24"/>
+                    </w:rPr>
+                  </w:pPr>
+                  <w:r>
+                    <w:rPr>
+                      <w:rFonts w:ascii="Cambria" w:hAnsi="Cambria"/>
+                      <w:sz w:val="24"/>
+                      <w:szCs w:val="24"/>
+                    </w:rPr>
+                    <w:t>Store owner confirms error and clicks on “OK” button.</w:t>
+                  </w:r>
+                </w:p>
               </w:tc>
               <w:tc>
                 <w:tcPr>
@@ -4074,7 +4383,7 @@
                   <w:pPr>
                     <w:widowControl w:val="0"/>
                     <w:rPr>
-                      <w:rFonts w:ascii="Cambria" w:hAnsi="Cambria"/>
+                      <w:rFonts w:ascii="Cambria Math" w:hAnsi="Cambria Math"/>
                       <w:sz w:val="24"/>
                       <w:szCs w:val="24"/>
                     </w:rPr>
@@ -4093,63 +4402,42 @@
                       <w:sz w:val="24"/>
                       <w:szCs w:val="24"/>
                     </w:rPr>
-                    <w:t>unsuccessfully, system show error message on screen.</w:t>
-                  </w:r>
-                </w:p>
-              </w:tc>
-            </w:tr>
-            <w:tr>
-              <w:trPr>
-                <w:cantSplit/>
-              </w:trPr>
-              <w:tc>
-                <w:tcPr>
-                  <w:tcW w:w="985" w:type="dxa"/>
-                </w:tcPr>
-                <w:p>
-                  <w:pPr>
-                    <w:pStyle w:val="NormalWeb"/>
-                    <w:widowControl w:val="0"/>
-                    <w:spacing w:before="0" w:beforeAutospacing="0" w:after="0" w:afterAutospacing="0"/>
-                    <w:jc w:val="right"/>
-                    <w:rPr>
-                      <w:lang w:eastAsia="ja-JP"/>
-                    </w:rPr>
-                  </w:pPr>
-                </w:p>
-              </w:tc>
-              <w:tc>
-                <w:tcPr>
-                  <w:tcW w:w="3240" w:type="dxa"/>
-                </w:tcPr>
-                <w:p>
-                  <w:pPr>
-                    <w:widowControl w:val="0"/>
-                    <w:rPr>
-                      <w:rFonts w:ascii="Cambria" w:hAnsi="Cambria"/>
-                      <w:sz w:val="24"/>
-                      <w:szCs w:val="24"/>
-                    </w:rPr>
-                  </w:pPr>
-                  <w:r>
-                    <w:rPr>
-                      <w:rFonts w:ascii="Cambria" w:hAnsi="Cambria"/>
-                      <w:sz w:val="24"/>
-                      <w:szCs w:val="24"/>
-                    </w:rPr>
-                    <w:t>Store owner confirms error and clicks on “OK” button.</w:t>
-                  </w:r>
-                </w:p>
-              </w:tc>
-              <w:tc>
-                <w:tcPr>
-                  <w:tcW w:w="4548" w:type="dxa"/>
-                </w:tcPr>
-                <w:p>
-                  <w:pPr>
-                    <w:widowControl w:val="0"/>
-                    <w:rPr>
-                      <w:rFonts w:ascii="Cambria" w:hAnsi="Cambria"/>
+                    <w:t xml:space="preserve">unsuccessfully, </w:t>
+                  </w:r>
+                  <w:r>
+                    <w:rPr>
+                      <w:rFonts w:ascii="Cambria Math" w:hAnsi="Cambria Math"/>
+                      <w:sz w:val="24"/>
+                      <w:szCs w:val="24"/>
+                    </w:rPr>
+                    <w:t>system show error message on screen.</w:t>
+                  </w:r>
+                </w:p>
+                <w:p>
+                  <w:pPr>
+                    <w:widowControl w:val="0"/>
+                    <w:rPr>
+                      <w:rFonts w:ascii="Cambria Math" w:hAnsi="Cambria Math"/>
+                      <w:sz w:val="24"/>
+                      <w:szCs w:val="24"/>
+                    </w:rPr>
+                  </w:pPr>
+                </w:p>
+                <w:p>
+                  <w:pPr>
+                    <w:widowControl w:val="0"/>
+                    <w:rPr>
+                      <w:rFonts w:ascii="Cambria Math" w:hAnsi="Cambria Math"/>
+                      <w:sz w:val="24"/>
+                      <w:szCs w:val="24"/>
+                    </w:rPr>
+                  </w:pPr>
+                </w:p>
+                <w:p>
+                  <w:pPr>
+                    <w:widowControl w:val="0"/>
+                    <w:rPr>
+                      <w:rFonts w:ascii="Cambria Math" w:hAnsi="Cambria Math"/>
                       <w:sz w:val="24"/>
                       <w:szCs w:val="24"/>
                     </w:rPr>
@@ -4248,8 +4536,77 @@
               </w:rPr>
               <w:t>:</w:t>
             </w:r>
-            <w:bookmarkStart w:id="0" w:name="_GoBack"/>
-            <w:bookmarkEnd w:id="0"/>
+          </w:p>
+          <w:p>
+            <w:pPr>
+              <w:pStyle w:val="ListParagraph"/>
+              <w:keepNext/>
+              <w:numPr>
+                <w:ilvl w:val="0"/>
+                <w:numId w:val="5"/>
+              </w:numPr>
+              <w:rPr>
+                <w:rFonts w:ascii="Cambria" w:hAnsi="Cambria"/>
+                <w:sz w:val="24"/>
+                <w:szCs w:val="24"/>
+              </w:rPr>
+            </w:pPr>
+            <w:r>
+              <w:rPr>
+                <w:rFonts w:ascii="Cambria" w:hAnsi="Cambria"/>
+                <w:sz w:val="24"/>
+                <w:szCs w:val="24"/>
+              </w:rPr>
+              <w:t xml:space="preserve">Product status must not be “Sold” </w:t>
+            </w:r>
+            <w:r>
+              <w:rPr>
+                <w:rFonts w:ascii="Cambria" w:hAnsi="Cambria"/>
+                <w:sz w:val="24"/>
+                <w:szCs w:val="24"/>
+                <w:lang w:val="en-US"/>
+              </w:rPr>
+              <w:t xml:space="preserve">nor </w:t>
+            </w:r>
+            <w:r>
+              <w:rPr>
+                <w:rFonts w:ascii="Cambria" w:hAnsi="Cambria"/>
+                <w:sz w:val="24"/>
+                <w:szCs w:val="24"/>
+              </w:rPr>
+              <w:t>“Completed”</w:t>
+            </w:r>
+            <w:r>
+              <w:rPr>
+                <w:rFonts w:ascii="Cambria" w:hAnsi="Cambria"/>
+                <w:sz w:val="24"/>
+                <w:szCs w:val="24"/>
+              </w:rPr>
+              <w:t>.</w:t>
+            </w:r>
+          </w:p>
+          <w:p>
+            <w:pPr>
+              <w:pStyle w:val="ListParagraph"/>
+              <w:keepNext/>
+              <w:numPr>
+                <w:ilvl w:val="0"/>
+                <w:numId w:val="5"/>
+              </w:numPr>
+              <w:rPr>
+                <w:rFonts w:ascii="Cambria" w:hAnsi="Cambria"/>
+                <w:sz w:val="24"/>
+                <w:szCs w:val="24"/>
+              </w:rPr>
+            </w:pPr>
+            <w:r>
+              <w:rPr>
+                <w:rFonts w:ascii="Cambria" w:hAnsi="Cambria"/>
+                <w:sz w:val="24"/>
+                <w:szCs w:val="24"/>
+              </w:rPr>
+              <w:t>Consignor must make a cancel request so store owner can cancel this consignment.</w:t>
+            </w:r>
           </w:p>
           <w:p>
             <w:pPr>
@@ -4443,7 +4800,6 @@
                 <w:b/>
                 <w:szCs w:val="24"/>
               </w:rPr>
-              <w:lastRenderedPageBreak/>
               <w:t xml:space="preserve">USE CASE – </w:t>
             </w:r>
             <w:sdt>
@@ -4458,6 +4814,7 @@
                 <w:id w:val="-1657369055"/>
                 <w:text/>
               </w:sdtPr>
+              <w:sdtEndPr/>
               <w:sdtContent>
                 <w:r>
                   <w:rPr>
@@ -4512,6 +4869,7 @@
             <w:id w:val="-583059918"/>
             <w:text/>
           </w:sdtPr>
+          <w:sdtEndPr/>
           <w:sdtContent>
             <w:tc>
               <w:tcPr>
@@ -4575,6 +4933,7 @@
             <w:id w:val="2042008384"/>
             <w:text/>
           </w:sdtPr>
+          <w:sdtEndPr/>
           <w:sdtContent>
             <w:tc>
               <w:tcPr>
@@ -4649,6 +5008,7 @@
             <w:id w:val="1260561327"/>
             <w:text/>
           </w:sdtPr>
+          <w:sdtEndPr/>
           <w:sdtContent>
             <w:tc>
               <w:tcPr>
@@ -4720,6 +5080,7 @@
               <w:listItem w:displayText="DucHC" w:value="DucHC"/>
             </w:comboBox>
           </w:sdtPr>
+          <w:sdtEndPr/>
           <w:sdtContent>
             <w:tc>
               <w:tcPr>
@@ -4794,6 +5155,7 @@
               <w:calendar w:val="gregorian"/>
             </w:date>
           </w:sdtPr>
+          <w:sdtEndPr/>
           <w:sdtContent>
             <w:tc>
               <w:tcPr>
@@ -4861,6 +5223,7 @@
               <w:listItem w:displayText="Normal" w:value="Normal"/>
             </w:comboBox>
           </w:sdtPr>
+          <w:sdtEndPr/>
           <w:sdtContent>
             <w:tc>
               <w:tcPr>
@@ -5041,11 +5404,12 @@
             </w:pPr>
             <w:r>
               <w:rPr>
-                <w:rFonts w:ascii="Cambria Math" w:hAnsi="Cambria Math"/>
-                <w:sz w:val="24"/>
-                <w:szCs w:val="24"/>
-              </w:rPr>
-              <w:t>Transfer money from store owner account to consignor account</w:t>
+                <w:rFonts w:ascii="Cambria" w:hAnsi="Cambria"/>
+                <w:sz w:val="24"/>
+                <w:szCs w:val="24"/>
+                <w:lang w:val="en-US"/>
+              </w:rPr>
+              <w:t>Pay consignor when their product was sold</w:t>
             </w:r>
             <w:r>
               <w:rPr>
@@ -5406,6 +5770,7 @@
                     <w:rPr>
                       <w:lang w:eastAsia="ja-JP"/>
                     </w:rPr>
+                    <w:lastRenderedPageBreak/>
                     <w:t>1</w:t>
                   </w:r>
                 </w:p>
@@ -5424,13 +5789,24 @@
                       <w:lang w:val="en-US"/>
                     </w:rPr>
                   </w:pPr>
-                  <w:r>
+                </w:p>
+                <w:p>
+                  <w:pPr>
+                    <w:widowControl w:val="0"/>
                     <w:rPr>
                       <w:rFonts w:ascii="Cambria" w:hAnsi="Cambria"/>
                       <w:sz w:val="24"/>
                       <w:szCs w:val="24"/>
                       <w:lang w:val="en-US"/>
                     </w:rPr>
+                  </w:pPr>
+                  <w:r>
+                    <w:rPr>
+                      <w:rFonts w:ascii="Cambria" w:hAnsi="Cambria"/>
+                      <w:sz w:val="24"/>
+                      <w:szCs w:val="24"/>
+                      <w:lang w:val="en-US"/>
+                    </w:rPr>
                     <w:t xml:space="preserve">Store owner </w:t>
                   </w:r>
                   <w:r>
@@ -5442,24 +5818,33 @@
                     </w:rPr>
                     <w:t>enter needed information.</w:t>
                   </w:r>
-                </w:p>
-                <w:p>
-                  <w:pPr>
-                    <w:widowControl w:val="0"/>
+                  <w:r>
                     <w:rPr>
                       <w:rFonts w:ascii="Cambria" w:hAnsi="Cambria"/>
                       <w:sz w:val="24"/>
                       <w:szCs w:val="24"/>
                       <w:lang w:val="en-US"/>
                     </w:rPr>
-                  </w:pPr>
-                  <w:r>
+                    <w:t xml:space="preserve"> [Exception 1].</w:t>
+                  </w:r>
+                </w:p>
+                <w:p>
+                  <w:pPr>
+                    <w:widowControl w:val="0"/>
                     <w:rPr>
                       <w:rFonts w:ascii="Cambria" w:hAnsi="Cambria"/>
                       <w:sz w:val="24"/>
                       <w:szCs w:val="24"/>
                       <w:lang w:val="en-US"/>
                     </w:rPr>
+                  </w:pPr>
+                  <w:r>
+                    <w:rPr>
+                      <w:rFonts w:ascii="Cambria" w:hAnsi="Cambria"/>
+                      <w:sz w:val="24"/>
+                      <w:szCs w:val="24"/>
+                      <w:lang w:val="en-US"/>
+                    </w:rPr>
                     <w:t>Store owner clicks on “</w:t>
                   </w:r>
                   <w:r>
@@ -5479,6 +5864,15 @@
                       <w:lang w:val="en-US"/>
                     </w:rPr>
                     <w:t>” button.</w:t>
+                  </w:r>
+                  <w:r>
+                    <w:rPr>
+                      <w:rFonts w:ascii="Cambria" w:hAnsi="Cambria"/>
+                      <w:sz w:val="24"/>
+                      <w:szCs w:val="24"/>
+                      <w:lang w:val="en-US"/>
+                    </w:rPr>
+                    <w:t xml:space="preserve"> [Alternative 1].</w:t>
                   </w:r>
                 </w:p>
               </w:tc>
@@ -5503,25 +5897,7 @@
                       <w:szCs w:val="24"/>
                       <w:lang w:val="en-US"/>
                     </w:rPr>
-                    <w:t xml:space="preserve">System shows </w:t>
-                  </w:r>
-                  <w:r>
-                    <w:rPr>
-                      <w:rFonts w:ascii="Cambria" w:hAnsi="Cambria"/>
-                      <w:sz w:val="24"/>
-                      <w:szCs w:val="24"/>
-                      <w:lang w:val="en-US"/>
-                    </w:rPr>
-                    <w:t>payment information</w:t>
-                  </w:r>
-                  <w:r>
-                    <w:rPr>
-                      <w:rFonts w:ascii="Cambria" w:hAnsi="Cambria"/>
-                      <w:sz w:val="24"/>
-                      <w:szCs w:val="24"/>
-                      <w:lang w:val="en-US"/>
-                    </w:rPr>
-                    <w:t>.</w:t>
+                    <w:t>System shows payment information.</w:t>
                   </w:r>
                 </w:p>
               </w:tc>
@@ -5597,6 +5973,14 @@
                     </w:rPr>
                     <w:t>.</w:t>
                   </w:r>
+                  <w:r>
+                    <w:rPr>
+                      <w:rFonts w:ascii="Cambria" w:hAnsi="Cambria"/>
+                      <w:sz w:val="24"/>
+                      <w:szCs w:val="24"/>
+                    </w:rPr>
+                    <w:t xml:space="preserve"> [Alternative 2]</w:t>
+                  </w:r>
                 </w:p>
               </w:tc>
               <w:tc>
@@ -5612,6 +5996,36 @@
                       <w:szCs w:val="24"/>
                     </w:rPr>
                   </w:pPr>
+                </w:p>
+                <w:p>
+                  <w:pPr>
+                    <w:widowControl w:val="0"/>
+                    <w:rPr>
+                      <w:rFonts w:ascii="Cambria" w:hAnsi="Cambria"/>
+                      <w:sz w:val="24"/>
+                      <w:szCs w:val="24"/>
+                    </w:rPr>
+                  </w:pPr>
+                </w:p>
+                <w:p>
+                  <w:pPr>
+                    <w:widowControl w:val="0"/>
+                    <w:rPr>
+                      <w:rFonts w:ascii="Cambria" w:hAnsi="Cambria"/>
+                      <w:sz w:val="24"/>
+                      <w:szCs w:val="24"/>
+                    </w:rPr>
+                  </w:pPr>
+                </w:p>
+                <w:p>
+                  <w:pPr>
+                    <w:widowControl w:val="0"/>
+                    <w:rPr>
+                      <w:rFonts w:ascii="Cambria" w:hAnsi="Cambria"/>
+                      <w:sz w:val="24"/>
+                      <w:szCs w:val="24"/>
+                    </w:rPr>
+                  </w:pPr>
                   <w:r>
                     <w:rPr>
                       <w:rFonts w:ascii="Cambria" w:hAnsi="Cambria"/>
@@ -5636,25 +6050,278 @@
                       <w:sz w:val="24"/>
                       <w:szCs w:val="24"/>
                     </w:rPr>
-                    <w:t xml:space="preserve"> Services and process payment.</w:t>
-                  </w:r>
-                </w:p>
-                <w:p>
-                  <w:pPr>
-                    <w:widowControl w:val="0"/>
-                    <w:rPr>
-                      <w:rFonts w:ascii="Cambria" w:hAnsi="Cambria"/>
-                      <w:sz w:val="24"/>
-                      <w:szCs w:val="24"/>
-                    </w:rPr>
-                  </w:pPr>
-                  <w:r>
-                    <w:rPr>
-                      <w:rFonts w:ascii="Cambria" w:hAnsi="Cambria"/>
-                      <w:sz w:val="24"/>
-                      <w:szCs w:val="24"/>
-                    </w:rPr>
-                    <w:t>System forwards to “Successful payment page”</w:t>
+                    <w:t xml:space="preserve"> Services</w:t>
+                  </w:r>
+                  <w:r>
+                    <w:rPr>
+                      <w:rFonts w:ascii="Cambria" w:hAnsi="Cambria"/>
+                      <w:sz w:val="24"/>
+                      <w:szCs w:val="24"/>
+                    </w:rPr>
+                    <w:t>.</w:t>
+                  </w:r>
+                </w:p>
+                <w:p>
+                  <w:pPr>
+                    <w:widowControl w:val="0"/>
+                    <w:rPr>
+                      <w:rFonts w:ascii="Cambria" w:hAnsi="Cambria"/>
+                      <w:sz w:val="24"/>
+                      <w:szCs w:val="24"/>
+                    </w:rPr>
+                  </w:pPr>
+                  <w:r>
+                    <w:rPr>
+                      <w:rFonts w:ascii="Cambria" w:hAnsi="Cambria"/>
+                      <w:sz w:val="24"/>
+                      <w:szCs w:val="24"/>
+                    </w:rPr>
+                    <w:t>[Exception 2]</w:t>
+                  </w:r>
+                  <w:r>
+                    <w:rPr>
+                      <w:rFonts w:ascii="Cambria" w:hAnsi="Cambria"/>
+                      <w:sz w:val="24"/>
+                      <w:szCs w:val="24"/>
+                    </w:rPr>
+                    <w:t>.</w:t>
+                  </w:r>
+                </w:p>
+                <w:p>
+                  <w:pPr>
+                    <w:widowControl w:val="0"/>
+                    <w:rPr>
+                      <w:rFonts w:ascii="Cambria" w:hAnsi="Cambria"/>
+                      <w:sz w:val="24"/>
+                      <w:szCs w:val="24"/>
+                    </w:rPr>
+                  </w:pPr>
+                  <w:r>
+                    <w:rPr>
+                      <w:rFonts w:ascii="Cambria" w:hAnsi="Cambria"/>
+                      <w:sz w:val="24"/>
+                      <w:szCs w:val="24"/>
+                    </w:rPr>
+                    <w:t>System shows confirm form.</w:t>
+                  </w:r>
+                </w:p>
+              </w:tc>
+            </w:tr>
+            <w:tr>
+              <w:trPr>
+                <w:cantSplit/>
+              </w:trPr>
+              <w:tc>
+                <w:tcPr>
+                  <w:tcW w:w="985" w:type="dxa"/>
+                </w:tcPr>
+                <w:p>
+                  <w:pPr>
+                    <w:pStyle w:val="NormalWeb"/>
+                    <w:widowControl w:val="0"/>
+                    <w:spacing w:before="0" w:beforeAutospacing="0" w:after="0" w:afterAutospacing="0"/>
+                    <w:jc w:val="right"/>
+                    <w:rPr>
+                      <w:lang w:eastAsia="ja-JP"/>
+                    </w:rPr>
+                  </w:pPr>
+                  <w:r>
+                    <w:rPr>
+                      <w:lang w:eastAsia="ja-JP"/>
+                    </w:rPr>
+                    <w:t>3</w:t>
+                  </w:r>
+                </w:p>
+              </w:tc>
+              <w:tc>
+                <w:tcPr>
+                  <w:tcW w:w="3240" w:type="dxa"/>
+                </w:tcPr>
+                <w:p>
+                  <w:pPr>
+                    <w:widowControl w:val="0"/>
+                    <w:rPr>
+                      <w:rFonts w:ascii="Cambria" w:hAnsi="Cambria"/>
+                      <w:sz w:val="24"/>
+                      <w:szCs w:val="24"/>
+                    </w:rPr>
+                  </w:pPr>
+                  <w:r>
+                    <w:rPr>
+                      <w:rFonts w:ascii="Cambria" w:hAnsi="Cambria"/>
+                      <w:sz w:val="24"/>
+                      <w:szCs w:val="24"/>
+                    </w:rPr>
+                    <w:t xml:space="preserve">Store owner enter code given by </w:t>
+                  </w:r>
+                  <w:proofErr w:type="spellStart"/>
+                  <w:r>
+                    <w:rPr>
+                      <w:rFonts w:ascii="Cambria" w:hAnsi="Cambria"/>
+                      <w:sz w:val="24"/>
+                      <w:szCs w:val="24"/>
+                    </w:rPr>
+                    <w:t>Paypal</w:t>
+                  </w:r>
+                  <w:proofErr w:type="spellEnd"/>
+                  <w:r>
+                    <w:rPr>
+                      <w:rFonts w:ascii="Cambria" w:hAnsi="Cambria"/>
+                      <w:sz w:val="24"/>
+                      <w:szCs w:val="24"/>
+                    </w:rPr>
+                    <w:t xml:space="preserve"> to form and click “Submit”.</w:t>
+                  </w:r>
+                </w:p>
+                <w:p>
+                  <w:pPr>
+                    <w:widowControl w:val="0"/>
+                    <w:rPr>
+                      <w:rFonts w:ascii="Cambria" w:hAnsi="Cambria"/>
+                      <w:sz w:val="24"/>
+                      <w:szCs w:val="24"/>
+                    </w:rPr>
+                  </w:pPr>
+                  <w:r>
+                    <w:rPr>
+                      <w:rFonts w:ascii="Cambria" w:hAnsi="Cambria"/>
+                      <w:sz w:val="24"/>
+                      <w:szCs w:val="24"/>
+                    </w:rPr>
+                    <w:t>[Alternative 3].</w:t>
+                  </w:r>
+                </w:p>
+                <w:p>
+                  <w:pPr>
+                    <w:widowControl w:val="0"/>
+                    <w:rPr>
+                      <w:rFonts w:ascii="Cambria" w:hAnsi="Cambria"/>
+                      <w:sz w:val="24"/>
+                      <w:szCs w:val="24"/>
+                    </w:rPr>
+                  </w:pPr>
+                  <w:r>
+                    <w:rPr>
+                      <w:rFonts w:ascii="Cambria" w:hAnsi="Cambria"/>
+                      <w:sz w:val="24"/>
+                      <w:szCs w:val="24"/>
+                    </w:rPr>
+                    <w:t>[Exception 3]</w:t>
+                  </w:r>
+                </w:p>
+              </w:tc>
+              <w:tc>
+                <w:tcPr>
+                  <w:tcW w:w="4548" w:type="dxa"/>
+                </w:tcPr>
+                <w:p>
+                  <w:pPr>
+                    <w:widowControl w:val="0"/>
+                    <w:rPr>
+                      <w:rFonts w:ascii="Cambria" w:hAnsi="Cambria"/>
+                      <w:sz w:val="24"/>
+                      <w:szCs w:val="24"/>
+                    </w:rPr>
+                  </w:pPr>
+                </w:p>
+                <w:p>
+                  <w:pPr>
+                    <w:widowControl w:val="0"/>
+                    <w:rPr>
+                      <w:rFonts w:ascii="Cambria" w:hAnsi="Cambria"/>
+                      <w:sz w:val="24"/>
+                      <w:szCs w:val="24"/>
+                    </w:rPr>
+                  </w:pPr>
+                </w:p>
+                <w:p>
+                  <w:pPr>
+                    <w:widowControl w:val="0"/>
+                    <w:rPr>
+                      <w:rFonts w:ascii="Cambria" w:hAnsi="Cambria"/>
+                      <w:sz w:val="24"/>
+                      <w:szCs w:val="24"/>
+                    </w:rPr>
+                  </w:pPr>
+                </w:p>
+                <w:p>
+                  <w:pPr>
+                    <w:widowControl w:val="0"/>
+                    <w:rPr>
+                      <w:rFonts w:ascii="Cambria" w:hAnsi="Cambria"/>
+                      <w:sz w:val="24"/>
+                      <w:szCs w:val="24"/>
+                    </w:rPr>
+                  </w:pPr>
+                </w:p>
+                <w:p>
+                  <w:pPr>
+                    <w:widowControl w:val="0"/>
+                    <w:rPr>
+                      <w:rFonts w:ascii="Cambria" w:hAnsi="Cambria"/>
+                      <w:sz w:val="24"/>
+                      <w:szCs w:val="24"/>
+                    </w:rPr>
+                  </w:pPr>
+                </w:p>
+                <w:p>
+                  <w:pPr>
+                    <w:widowControl w:val="0"/>
+                    <w:rPr>
+                      <w:rFonts w:ascii="Cambria" w:hAnsi="Cambria"/>
+                      <w:sz w:val="24"/>
+                      <w:szCs w:val="24"/>
+                    </w:rPr>
+                  </w:pPr>
+                  <w:r>
+                    <w:rPr>
+                      <w:rFonts w:ascii="Cambria" w:hAnsi="Cambria"/>
+                      <w:sz w:val="24"/>
+                      <w:szCs w:val="24"/>
+                    </w:rPr>
+                    <w:t>System processes</w:t>
+                  </w:r>
+                  <w:r>
+                    <w:rPr>
+                      <w:rFonts w:ascii="Cambria" w:hAnsi="Cambria"/>
+                      <w:sz w:val="24"/>
+                      <w:szCs w:val="24"/>
+                    </w:rPr>
+                    <w:t xml:space="preserve"> payment. [Exception 4]</w:t>
+                  </w:r>
+                </w:p>
+                <w:p>
+                  <w:pPr>
+                    <w:widowControl w:val="0"/>
+                    <w:rPr>
+                      <w:rFonts w:ascii="Cambria" w:hAnsi="Cambria"/>
+                      <w:sz w:val="24"/>
+                      <w:szCs w:val="24"/>
+                    </w:rPr>
+                  </w:pPr>
+                  <w:r>
+                    <w:rPr>
+                      <w:rFonts w:ascii="Cambria" w:hAnsi="Cambria"/>
+                      <w:sz w:val="24"/>
+                      <w:szCs w:val="24"/>
+                    </w:rPr>
+                    <w:t xml:space="preserve">System </w:t>
+                  </w:r>
+                  <w:r>
+                    <w:rPr>
+                      <w:rFonts w:ascii="Cambria" w:hAnsi="Cambria"/>
+                      <w:sz w:val="24"/>
+                      <w:szCs w:val="24"/>
+                    </w:rPr>
+                    <w:t>shows notification when done and forward to “Management Page”</w:t>
+                  </w:r>
+                  <w:r>
+                    <w:rPr>
+                      <w:rFonts w:ascii="Cambria" w:hAnsi="Cambria"/>
+                      <w:sz w:val="24"/>
+                      <w:szCs w:val="24"/>
+                    </w:rPr>
+                    <w:t>.</w:t>
                   </w:r>
                 </w:p>
               </w:tc>
@@ -5878,6 +6545,26 @@
                       <w:rFonts w:ascii="Cambria" w:hAnsi="Cambria"/>
                       <w:sz w:val="24"/>
                       <w:szCs w:val="24"/>
+                    </w:rPr>
+                  </w:pPr>
+                </w:p>
+                <w:p>
+                  <w:pPr>
+                    <w:widowControl w:val="0"/>
+                    <w:rPr>
+                      <w:rFonts w:ascii="Cambria" w:hAnsi="Cambria"/>
+                      <w:sz w:val="24"/>
+                      <w:szCs w:val="24"/>
+                    </w:rPr>
+                  </w:pPr>
+                </w:p>
+                <w:p>
+                  <w:pPr>
+                    <w:widowControl w:val="0"/>
+                    <w:rPr>
+                      <w:rFonts w:ascii="Cambria" w:hAnsi="Cambria"/>
+                      <w:sz w:val="24"/>
+                      <w:szCs w:val="24"/>
                       <w:lang w:val="en-US"/>
                     </w:rPr>
                   </w:pPr>
@@ -5947,6 +6634,122 @@
                 <w:tcPr>
                   <w:tcW w:w="4548" w:type="dxa"/>
                 </w:tcPr>
+                <w:p>
+                  <w:pPr>
+                    <w:widowControl w:val="0"/>
+                    <w:rPr>
+                      <w:rFonts w:ascii="Cambria" w:hAnsi="Cambria"/>
+                      <w:sz w:val="24"/>
+                      <w:szCs w:val="24"/>
+                    </w:rPr>
+                  </w:pPr>
+                </w:p>
+                <w:p>
+                  <w:pPr>
+                    <w:widowControl w:val="0"/>
+                    <w:rPr>
+                      <w:rFonts w:ascii="Cambria" w:hAnsi="Cambria"/>
+                      <w:sz w:val="24"/>
+                      <w:szCs w:val="24"/>
+                    </w:rPr>
+                  </w:pPr>
+                </w:p>
+                <w:p>
+                  <w:pPr>
+                    <w:widowControl w:val="0"/>
+                    <w:rPr>
+                      <w:rFonts w:ascii="Cambria" w:hAnsi="Cambria"/>
+                      <w:sz w:val="24"/>
+                      <w:szCs w:val="24"/>
+                      <w:lang w:val="en-US"/>
+                    </w:rPr>
+                  </w:pPr>
+                  <w:r>
+                    <w:rPr>
+                      <w:rFonts w:ascii="Cambria" w:hAnsi="Cambria"/>
+                      <w:sz w:val="24"/>
+                      <w:szCs w:val="24"/>
+                    </w:rPr>
+                    <w:t>System forwards to “Management Page”. No information is recorded.</w:t>
+                  </w:r>
+                </w:p>
+              </w:tc>
+            </w:tr>
+            <w:tr>
+              <w:trPr>
+                <w:cantSplit/>
+              </w:trPr>
+              <w:tc>
+                <w:tcPr>
+                  <w:tcW w:w="985" w:type="dxa"/>
+                </w:tcPr>
+                <w:p>
+                  <w:pPr>
+                    <w:pStyle w:val="NormalWeb"/>
+                    <w:widowControl w:val="0"/>
+                    <w:spacing w:before="0" w:beforeAutospacing="0" w:after="0" w:afterAutospacing="0"/>
+                    <w:jc w:val="right"/>
+                    <w:rPr>
+                      <w:lang w:eastAsia="ja-JP"/>
+                    </w:rPr>
+                  </w:pPr>
+                  <w:r>
+                    <w:rPr>
+                      <w:lang w:eastAsia="ja-JP"/>
+                    </w:rPr>
+                    <w:t>3</w:t>
+                  </w:r>
+                </w:p>
+              </w:tc>
+              <w:tc>
+                <w:tcPr>
+                  <w:tcW w:w="3240" w:type="dxa"/>
+                </w:tcPr>
+                <w:p>
+                  <w:pPr>
+                    <w:widowControl w:val="0"/>
+                    <w:rPr>
+                      <w:rFonts w:ascii="Cambria" w:hAnsi="Cambria"/>
+                      <w:sz w:val="24"/>
+                      <w:szCs w:val="24"/>
+                      <w:lang w:val="en-US"/>
+                    </w:rPr>
+                  </w:pPr>
+                  <w:r>
+                    <w:rPr>
+                      <w:rFonts w:ascii="Cambria" w:hAnsi="Cambria"/>
+                      <w:sz w:val="24"/>
+                      <w:szCs w:val="24"/>
+                      <w:lang w:val="en-US"/>
+                    </w:rPr>
+                    <w:t>Store owner clicks on “Cancel” button.</w:t>
+                  </w:r>
+                </w:p>
+              </w:tc>
+              <w:tc>
+                <w:tcPr>
+                  <w:tcW w:w="4548" w:type="dxa"/>
+                </w:tcPr>
+                <w:p>
+                  <w:pPr>
+                    <w:widowControl w:val="0"/>
+                    <w:rPr>
+                      <w:rFonts w:ascii="Cambria" w:hAnsi="Cambria"/>
+                      <w:sz w:val="24"/>
+                      <w:szCs w:val="24"/>
+                    </w:rPr>
+                  </w:pPr>
+                </w:p>
+                <w:p>
+                  <w:pPr>
+                    <w:widowControl w:val="0"/>
+                    <w:rPr>
+                      <w:rFonts w:ascii="Cambria" w:hAnsi="Cambria"/>
+                      <w:sz w:val="24"/>
+                      <w:szCs w:val="24"/>
+                    </w:rPr>
+                  </w:pPr>
+                </w:p>
                 <w:p>
                   <w:pPr>
                     <w:widowControl w:val="0"/>
@@ -6128,7 +6931,6 @@
                     <w:rPr>
                       <w:lang w:eastAsia="ja-JP"/>
                     </w:rPr>
-                    <w:lastRenderedPageBreak/>
                     <w:t>1</w:t>
                   </w:r>
                 </w:p>
@@ -6160,6 +6962,16 @@
                 <w:tcPr>
                   <w:tcW w:w="4548" w:type="dxa"/>
                 </w:tcPr>
+                <w:p>
+                  <w:pPr>
+                    <w:widowControl w:val="0"/>
+                    <w:rPr>
+                      <w:rFonts w:ascii="Cambria" w:hAnsi="Cambria"/>
+                      <w:sz w:val="24"/>
+                      <w:szCs w:val="24"/>
+                    </w:rPr>
+                  </w:pPr>
+                </w:p>
                 <w:p>
                   <w:pPr>
                     <w:widowControl w:val="0"/>
@@ -6202,6 +7014,7 @@
                     <w:rPr>
                       <w:lang w:eastAsia="ja-JP"/>
                     </w:rPr>
+                    <w:lastRenderedPageBreak/>
                     <w:t>2</w:t>
                   </w:r>
                 </w:p>
@@ -6220,6 +7033,34 @@
                     </w:rPr>
                   </w:pPr>
                 </w:p>
+                <w:p>
+                  <w:pPr>
+                    <w:widowControl w:val="0"/>
+                    <w:rPr>
+                      <w:rFonts w:ascii="Cambria" w:hAnsi="Cambria"/>
+                      <w:sz w:val="24"/>
+                      <w:szCs w:val="24"/>
+                    </w:rPr>
+                  </w:pPr>
+                </w:p>
+                <w:p>
+                  <w:pPr>
+                    <w:widowControl w:val="0"/>
+                    <w:rPr>
+                      <w:rFonts w:ascii="Cambria" w:hAnsi="Cambria"/>
+                      <w:sz w:val="24"/>
+                      <w:szCs w:val="24"/>
+                    </w:rPr>
+                  </w:pPr>
+                  <w:r>
+                    <w:rPr>
+                      <w:rFonts w:ascii="Cambria" w:hAnsi="Cambria"/>
+                      <w:sz w:val="24"/>
+                      <w:szCs w:val="24"/>
+                    </w:rPr>
+                    <w:t>Store owner clicks on “OK” button to confirm.</w:t>
+                  </w:r>
+                </w:p>
               </w:tc>
               <w:tc>
                 <w:tcPr>
@@ -6241,6 +7082,44 @@
                       <w:szCs w:val="24"/>
                     </w:rPr>
                     <w:t>Process payment unsuccessfully, system shows error message on screen.</w:t>
+                  </w:r>
+                </w:p>
+                <w:p>
+                  <w:pPr>
+                    <w:widowControl w:val="0"/>
+                    <w:rPr>
+                      <w:rFonts w:ascii="Cambria" w:hAnsi="Cambria"/>
+                      <w:sz w:val="24"/>
+                      <w:szCs w:val="24"/>
+                    </w:rPr>
+                  </w:pPr>
+                </w:p>
+                <w:p>
+                  <w:pPr>
+                    <w:widowControl w:val="0"/>
+                    <w:rPr>
+                      <w:rFonts w:ascii="Cambria" w:hAnsi="Cambria"/>
+                      <w:sz w:val="24"/>
+                      <w:szCs w:val="24"/>
+                    </w:rPr>
+                  </w:pPr>
+                </w:p>
+                <w:p>
+                  <w:pPr>
+                    <w:widowControl w:val="0"/>
+                    <w:rPr>
+                      <w:rFonts w:ascii="Cambria" w:hAnsi="Cambria"/>
+                      <w:sz w:val="24"/>
+                      <w:szCs w:val="24"/>
+                    </w:rPr>
+                  </w:pPr>
+                  <w:r>
+                    <w:rPr>
+                      <w:rFonts w:ascii="Cambria" w:hAnsi="Cambria"/>
+                      <w:sz w:val="24"/>
+                      <w:szCs w:val="24"/>
+                    </w:rPr>
+                    <w:t>System forwards to “Management Page”.</w:t>
                   </w:r>
                 </w:p>
               </w:tc>
@@ -6263,6 +7142,12 @@
                       <w:lang w:eastAsia="ja-JP"/>
                     </w:rPr>
                   </w:pPr>
+                  <w:r>
+                    <w:rPr>
+                      <w:lang w:eastAsia="ja-JP"/>
+                    </w:rPr>
+                    <w:t>3</w:t>
+                  </w:r>
                 </w:p>
               </w:tc>
               <w:tc>
@@ -6284,7 +7169,7 @@
                       <w:sz w:val="24"/>
                       <w:szCs w:val="24"/>
                     </w:rPr>
-                    <w:t>Store owner clicks on “OK” button to confirm.</w:t>
+                    <w:t>Given code it not matched.</w:t>
                   </w:r>
                 </w:p>
               </w:tc>
@@ -6301,6 +7186,99 @@
                       <w:szCs w:val="24"/>
                     </w:rPr>
                   </w:pPr>
+                </w:p>
+                <w:p>
+                  <w:pPr>
+                    <w:widowControl w:val="0"/>
+                    <w:rPr>
+                      <w:rFonts w:ascii="Cambria" w:hAnsi="Cambria"/>
+                      <w:sz w:val="24"/>
+                      <w:szCs w:val="24"/>
+                    </w:rPr>
+                  </w:pPr>
+                  <w:r>
+                    <w:rPr>
+                      <w:rFonts w:ascii="Cambria" w:hAnsi="Cambria"/>
+                      <w:sz w:val="24"/>
+                      <w:szCs w:val="24"/>
+                    </w:rPr>
+                    <w:t>System shows notification and ask store owner to enter code again.</w:t>
+                  </w:r>
+                </w:p>
+              </w:tc>
+            </w:tr>
+            <w:tr>
+              <w:trPr>
+                <w:cantSplit/>
+              </w:trPr>
+              <w:tc>
+                <w:tcPr>
+                  <w:tcW w:w="985" w:type="dxa"/>
+                </w:tcPr>
+                <w:p>
+                  <w:pPr>
+                    <w:pStyle w:val="NormalWeb"/>
+                    <w:widowControl w:val="0"/>
+                    <w:spacing w:before="0" w:beforeAutospacing="0" w:after="0" w:afterAutospacing="0"/>
+                    <w:jc w:val="right"/>
+                    <w:rPr>
+                      <w:lang w:eastAsia="ja-JP"/>
+                    </w:rPr>
+                  </w:pPr>
+                  <w:r>
+                    <w:rPr>
+                      <w:lang w:eastAsia="ja-JP"/>
+                    </w:rPr>
+                    <w:t>4</w:t>
+                  </w:r>
+                </w:p>
+              </w:tc>
+              <w:tc>
+                <w:tcPr>
+                  <w:tcW w:w="3240" w:type="dxa"/>
+                </w:tcPr>
+                <w:p>
+                  <w:pPr>
+                    <w:widowControl w:val="0"/>
+                    <w:rPr>
+                      <w:rFonts w:ascii="Cambria" w:hAnsi="Cambria"/>
+                      <w:sz w:val="24"/>
+                      <w:szCs w:val="24"/>
+                    </w:rPr>
+                  </w:pPr>
+                </w:p>
+              </w:tc>
+              <w:tc>
+                <w:tcPr>
+                  <w:tcW w:w="4548" w:type="dxa"/>
+                </w:tcPr>
+                <w:p>
+                  <w:pPr>
+                    <w:widowControl w:val="0"/>
+                    <w:rPr>
+                      <w:rFonts w:ascii="Cambria" w:hAnsi="Cambria"/>
+                      <w:sz w:val="24"/>
+                      <w:szCs w:val="24"/>
+                    </w:rPr>
+                  </w:pPr>
+                  <w:r>
+                    <w:rPr>
+                      <w:rFonts w:ascii="Cambria" w:hAnsi="Cambria"/>
+                      <w:sz w:val="24"/>
+                      <w:szCs w:val="24"/>
+                    </w:rPr>
+                    <w:t>Process payment unsuccessfully, system shows error message on screen.</w:t>
+                  </w:r>
+                </w:p>
+                <w:p>
+                  <w:pPr>
+                    <w:widowControl w:val="0"/>
+                    <w:rPr>
+                      <w:rFonts w:ascii="Cambria" w:hAnsi="Cambria"/>
+                      <w:sz w:val="24"/>
+                      <w:szCs w:val="24"/>
+                    </w:rPr>
+                  </w:pPr>
                   <w:r>
                     <w:rPr>
                       <w:rFonts w:ascii="Cambria" w:hAnsi="Cambria"/>
@@ -6356,8 +7334,10 @@
                 <w:sz w:val="24"/>
                 <w:szCs w:val="24"/>
               </w:rPr>
-              <w:t xml:space="preserve"> N/A</w:t>
-            </w:r>
+              <w:t xml:space="preserve"> include use case “Process Payment”.</w:t>
+            </w:r>
+            <w:bookmarkStart w:id="0" w:name="_GoBack"/>
+            <w:bookmarkEnd w:id="0"/>
           </w:p>
           <w:p>
             <w:pPr>
@@ -6406,7 +7386,122 @@
           </w:p>
           <w:p>
             <w:pPr>
+              <w:pStyle w:val="ListParagraph"/>
               <w:keepNext/>
+              <w:numPr>
+                <w:ilvl w:val="0"/>
+                <w:numId w:val="5"/>
+              </w:numPr>
+              <w:rPr>
+                <w:rFonts w:ascii="Cambria" w:hAnsi="Cambria"/>
+                <w:sz w:val="24"/>
+                <w:szCs w:val="24"/>
+              </w:rPr>
+            </w:pPr>
+            <w:r>
+              <w:rPr>
+                <w:rFonts w:ascii="Cambria" w:hAnsi="Cambria"/>
+                <w:sz w:val="24"/>
+                <w:szCs w:val="24"/>
+              </w:rPr>
+              <w:t xml:space="preserve">Given code is automatically generated by </w:t>
+            </w:r>
+            <w:proofErr w:type="spellStart"/>
+            <w:r>
+              <w:rPr>
+                <w:rFonts w:ascii="Cambria" w:hAnsi="Cambria"/>
+                <w:sz w:val="24"/>
+                <w:szCs w:val="24"/>
+              </w:rPr>
+              <w:t>Paypal</w:t>
+            </w:r>
+            <w:proofErr w:type="spellEnd"/>
+            <w:r>
+              <w:rPr>
+                <w:rFonts w:ascii="Cambria" w:hAnsi="Cambria"/>
+                <w:sz w:val="24"/>
+                <w:szCs w:val="24"/>
+              </w:rPr>
+              <w:t xml:space="preserve"> service.</w:t>
+            </w:r>
+          </w:p>
+          <w:p>
+            <w:pPr>
+              <w:pStyle w:val="ListParagraph"/>
+              <w:keepNext/>
+              <w:numPr>
+                <w:ilvl w:val="0"/>
+                <w:numId w:val="5"/>
+              </w:numPr>
+              <w:rPr>
+                <w:rFonts w:ascii="Cambria" w:hAnsi="Cambria"/>
+                <w:sz w:val="24"/>
+                <w:szCs w:val="24"/>
+              </w:rPr>
+            </w:pPr>
+            <w:r>
+              <w:rPr>
+                <w:rFonts w:ascii="Cambria" w:hAnsi="Cambria"/>
+                <w:sz w:val="24"/>
+                <w:szCs w:val="24"/>
+              </w:rPr>
+              <w:t>Payment information must be in correct format and</w:t>
+            </w:r>
+            <w:r>
+              <w:rPr>
+                <w:rFonts w:ascii="Cambria" w:hAnsi="Cambria"/>
+                <w:sz w:val="24"/>
+                <w:szCs w:val="24"/>
+              </w:rPr>
+              <w:t xml:space="preserve"> system will get those information from database. If store owner want to change his payment information, he must edit his profile before process payment.</w:t>
+            </w:r>
+          </w:p>
+          <w:p>
+            <w:pPr>
+              <w:pStyle w:val="ListParagraph"/>
+              <w:keepNext/>
+              <w:numPr>
+                <w:ilvl w:val="0"/>
+                <w:numId w:val="5"/>
+              </w:numPr>
+              <w:rPr>
+                <w:rFonts w:ascii="Cambria" w:hAnsi="Cambria"/>
+                <w:sz w:val="24"/>
+                <w:szCs w:val="24"/>
+              </w:rPr>
+            </w:pPr>
+            <w:r>
+              <w:rPr>
+                <w:rFonts w:ascii="Cambria" w:hAnsi="Cambria"/>
+                <w:sz w:val="24"/>
+                <w:szCs w:val="24"/>
+              </w:rPr>
+              <w:t xml:space="preserve">Store owner </w:t>
+            </w:r>
+            <w:proofErr w:type="spellStart"/>
+            <w:r>
+              <w:rPr>
+                <w:rFonts w:ascii="Cambria" w:hAnsi="Cambria"/>
+                <w:sz w:val="24"/>
+                <w:szCs w:val="24"/>
+              </w:rPr>
+              <w:t>can not</w:t>
+            </w:r>
+            <w:proofErr w:type="spellEnd"/>
+            <w:r>
+              <w:rPr>
+                <w:rFonts w:ascii="Cambria" w:hAnsi="Cambria"/>
+                <w:sz w:val="24"/>
+                <w:szCs w:val="24"/>
+              </w:rPr>
+              <w:t xml:space="preserve"> change receiver’s information.</w:t>
+            </w:r>
+          </w:p>
+          <w:p>
+            <w:pPr>
+              <w:pStyle w:val="ListParagraph"/>
+              <w:keepNext/>
+              <w:ind w:left="567"/>
               <w:rPr>
                 <w:rFonts w:ascii="Cambria" w:hAnsi="Cambria"/>
                 <w:sz w:val="24"/>
@@ -6626,6 +7721,7 @@
                 <w:id w:val="-1065570063"/>
                 <w:text/>
               </w:sdtPr>
+              <w:sdtEndPr/>
               <w:sdtContent>
                 <w:r>
                   <w:rPr>
@@ -6680,6 +7776,7 @@
             <w:id w:val="-2094693558"/>
             <w:text/>
           </w:sdtPr>
+          <w:sdtEndPr/>
           <w:sdtContent>
             <w:tc>
               <w:tcPr>
@@ -6743,6 +7840,7 @@
             <w:id w:val="157270097"/>
             <w:text/>
           </w:sdtPr>
+          <w:sdtEndPr/>
           <w:sdtContent>
             <w:tc>
               <w:tcPr>
@@ -6817,6 +7915,7 @@
             <w:id w:val="964319891"/>
             <w:text/>
           </w:sdtPr>
+          <w:sdtEndPr/>
           <w:sdtContent>
             <w:tc>
               <w:tcPr>
@@ -6888,6 +7987,7 @@
               <w:listItem w:displayText="DucHC" w:value="DucHC"/>
             </w:comboBox>
           </w:sdtPr>
+          <w:sdtEndPr/>
           <w:sdtContent>
             <w:tc>
               <w:tcPr>
@@ -6962,6 +8062,7 @@
               <w:calendar w:val="gregorian"/>
             </w:date>
           </w:sdtPr>
+          <w:sdtEndPr/>
           <w:sdtContent>
             <w:tc>
               <w:tcPr>
@@ -7029,6 +8130,7 @@
               <w:listItem w:displayText="Normal" w:value="Normal"/>
             </w:comboBox>
           </w:sdtPr>
+          <w:sdtEndPr/>
           <w:sdtContent>
             <w:tc>
               <w:tcPr>
@@ -7192,6 +8294,7 @@
                 <w:sz w:val="24"/>
                 <w:szCs w:val="24"/>
               </w:rPr>
+              <w:lastRenderedPageBreak/>
               <w:t>Goal</w:t>
             </w:r>
             <w:r>
@@ -7218,6 +8321,22 @@
                 <w:szCs w:val="24"/>
               </w:rPr>
             </w:pPr>
+            <w:r>
+              <w:rPr>
+                <w:rFonts w:ascii="Cambria Math" w:hAnsi="Cambria Math"/>
+                <w:sz w:val="24"/>
+                <w:szCs w:val="24"/>
+              </w:rPr>
+              <w:t>Transfer money from store owner account to consignor account</w:t>
+            </w:r>
+            <w:r>
+              <w:rPr>
+                <w:rFonts w:ascii="Cambria Math" w:hAnsi="Cambria Math"/>
+                <w:sz w:val="24"/>
+                <w:szCs w:val="24"/>
+              </w:rPr>
+              <w:t>.</w:t>
+            </w:r>
           </w:p>
           <w:p>
             <w:pPr>
@@ -7313,7 +8432,6 @@
                 <w:szCs w:val="24"/>
               </w:rPr>
             </w:pPr>
-            <w:proofErr w:type="spellStart"/>
             <w:r>
               <w:rPr>
                 <w:rFonts w:ascii="Cambria" w:hAnsi="Cambria"/>
@@ -7321,169 +8439,8 @@
                 <w:szCs w:val="24"/>
                 <w:lang w:val="en-US"/>
               </w:rPr>
-              <w:t>Thông</w:t>
-            </w:r>
-            <w:proofErr w:type="spellEnd"/>
-            <w:r>
-              <w:rPr>
-                <w:rFonts w:ascii="Cambria" w:hAnsi="Cambria"/>
-                <w:sz w:val="24"/>
-                <w:szCs w:val="24"/>
-                <w:lang w:val="en-US"/>
-              </w:rPr>
-              <w:t xml:space="preserve"> tin </w:t>
-            </w:r>
-            <w:proofErr w:type="spellStart"/>
-            <w:r>
-              <w:rPr>
-                <w:rFonts w:ascii="Cambria" w:hAnsi="Cambria"/>
-                <w:sz w:val="24"/>
-                <w:szCs w:val="24"/>
-                <w:lang w:val="en-US"/>
-              </w:rPr>
-              <w:t>người</w:t>
-            </w:r>
-            <w:proofErr w:type="spellEnd"/>
-            <w:r>
-              <w:rPr>
-                <w:rFonts w:ascii="Cambria" w:hAnsi="Cambria"/>
-                <w:sz w:val="24"/>
-                <w:szCs w:val="24"/>
-                <w:lang w:val="en-US"/>
-              </w:rPr>
-              <w:t xml:space="preserve"> </w:t>
-            </w:r>
-            <w:proofErr w:type="spellStart"/>
-            <w:r>
-              <w:rPr>
-                <w:rFonts w:ascii="Cambria" w:hAnsi="Cambria"/>
-                <w:sz w:val="24"/>
-                <w:szCs w:val="24"/>
-                <w:lang w:val="en-US"/>
-              </w:rPr>
-              <w:t>nhận</w:t>
-            </w:r>
-            <w:proofErr w:type="spellEnd"/>
-            <w:r>
-              <w:rPr>
-                <w:rFonts w:ascii="Cambria" w:hAnsi="Cambria"/>
-                <w:sz w:val="24"/>
-                <w:szCs w:val="24"/>
-                <w:lang w:val="en-US"/>
-              </w:rPr>
-              <w:t xml:space="preserve"> </w:t>
-            </w:r>
-            <w:proofErr w:type="spellStart"/>
-            <w:r>
-              <w:rPr>
-                <w:rFonts w:ascii="Cambria" w:hAnsi="Cambria"/>
-                <w:sz w:val="24"/>
-                <w:szCs w:val="24"/>
-                <w:lang w:val="en-US"/>
-              </w:rPr>
-              <w:t>và</w:t>
-            </w:r>
-            <w:proofErr w:type="spellEnd"/>
-            <w:r>
-              <w:rPr>
-                <w:rFonts w:ascii="Cambria" w:hAnsi="Cambria"/>
-                <w:sz w:val="24"/>
-                <w:szCs w:val="24"/>
-                <w:lang w:val="en-US"/>
-              </w:rPr>
-              <w:t xml:space="preserve"> </w:t>
-            </w:r>
-            <w:proofErr w:type="spellStart"/>
-            <w:r>
-              <w:rPr>
-                <w:rFonts w:ascii="Cambria" w:hAnsi="Cambria"/>
-                <w:sz w:val="24"/>
-                <w:szCs w:val="24"/>
-                <w:lang w:val="en-US"/>
-              </w:rPr>
-              <w:t>người</w:t>
-            </w:r>
-            <w:proofErr w:type="spellEnd"/>
-            <w:r>
-              <w:rPr>
-                <w:rFonts w:ascii="Cambria" w:hAnsi="Cambria"/>
-                <w:sz w:val="24"/>
-                <w:szCs w:val="24"/>
-                <w:lang w:val="en-US"/>
-              </w:rPr>
-              <w:t xml:space="preserve"> </w:t>
-            </w:r>
-            <w:proofErr w:type="spellStart"/>
-            <w:r>
-              <w:rPr>
-                <w:rFonts w:ascii="Cambria" w:hAnsi="Cambria"/>
-                <w:sz w:val="24"/>
-                <w:szCs w:val="24"/>
-                <w:lang w:val="en-US"/>
-              </w:rPr>
-              <w:t>chuyển</w:t>
-            </w:r>
-            <w:proofErr w:type="spellEnd"/>
-            <w:r>
-              <w:rPr>
-                <w:rFonts w:ascii="Cambria" w:hAnsi="Cambria"/>
-                <w:sz w:val="24"/>
-                <w:szCs w:val="24"/>
-                <w:lang w:val="en-US"/>
-              </w:rPr>
-              <w:t xml:space="preserve"> </w:t>
-            </w:r>
-            <w:proofErr w:type="spellStart"/>
-            <w:r>
-              <w:rPr>
-                <w:rFonts w:ascii="Cambria" w:hAnsi="Cambria"/>
-                <w:sz w:val="24"/>
-                <w:szCs w:val="24"/>
-                <w:lang w:val="en-US"/>
-              </w:rPr>
-              <w:t>tiền</w:t>
-            </w:r>
-            <w:proofErr w:type="spellEnd"/>
-            <w:r>
-              <w:rPr>
-                <w:rFonts w:ascii="Cambria" w:hAnsi="Cambria"/>
-                <w:sz w:val="24"/>
-                <w:szCs w:val="24"/>
-                <w:lang w:val="en-US"/>
-              </w:rPr>
-              <w:t xml:space="preserve"> </w:t>
-            </w:r>
-            <w:proofErr w:type="spellStart"/>
-            <w:r>
-              <w:rPr>
-                <w:rFonts w:ascii="Cambria" w:hAnsi="Cambria"/>
-                <w:sz w:val="24"/>
-                <w:szCs w:val="24"/>
-                <w:lang w:val="en-US"/>
-              </w:rPr>
-              <w:t>phải</w:t>
-            </w:r>
-            <w:proofErr w:type="spellEnd"/>
-            <w:r>
-              <w:rPr>
-                <w:rFonts w:ascii="Cambria" w:hAnsi="Cambria"/>
-                <w:sz w:val="24"/>
-                <w:szCs w:val="24"/>
-                <w:lang w:val="en-US"/>
-              </w:rPr>
-              <w:t xml:space="preserve"> </w:t>
-            </w:r>
-            <w:proofErr w:type="spellStart"/>
-            <w:r>
-              <w:rPr>
-                <w:rFonts w:ascii="Cambria" w:hAnsi="Cambria"/>
-                <w:sz w:val="24"/>
-                <w:szCs w:val="24"/>
-                <w:lang w:val="en-US"/>
-              </w:rPr>
-              <w:t>có</w:t>
-            </w:r>
-            <w:proofErr w:type="spellEnd"/>
+              <w:t>Transferor and receiver information must be provided</w:t>
+            </w:r>
             <w:r>
               <w:rPr>
                 <w:rFonts w:ascii="Cambria Math" w:hAnsi="Cambria Math"/>
@@ -7535,7 +8492,6 @@
                 <w:szCs w:val="24"/>
               </w:rPr>
             </w:pPr>
-            <w:proofErr w:type="spellStart"/>
             <w:r>
               <w:rPr>
                 <w:rFonts w:ascii="Cambria" w:hAnsi="Cambria"/>
@@ -7546,7 +8502,6 @@
               </w:rPr>
               <w:t>Success</w:t>
             </w:r>
-            <w:proofErr w:type="gramStart"/>
             <w:r>
               <w:rPr>
                 <w:rFonts w:ascii="Cambria" w:hAnsi="Cambria"/>
@@ -7554,10 +8509,8 @@
                 <w:szCs w:val="24"/>
                 <w:lang w:val="en-US"/>
               </w:rPr>
-              <w:t>:Tăng</w:t>
-            </w:r>
-            <w:proofErr w:type="spellEnd"/>
-            <w:proofErr w:type="gramEnd"/>
+              <w:t>:</w:t>
+            </w:r>
             <w:r>
               <w:rPr>
                 <w:rFonts w:ascii="Cambria" w:hAnsi="Cambria"/>
@@ -7565,219 +8518,8 @@
                 <w:szCs w:val="24"/>
                 <w:lang w:val="en-US"/>
               </w:rPr>
-              <w:t xml:space="preserve"> </w:t>
-            </w:r>
-            <w:proofErr w:type="spellStart"/>
-            <w:r>
-              <w:rPr>
-                <w:rFonts w:ascii="Cambria" w:hAnsi="Cambria"/>
-                <w:sz w:val="24"/>
-                <w:szCs w:val="24"/>
-                <w:lang w:val="en-US"/>
-              </w:rPr>
-              <w:t>tiền</w:t>
-            </w:r>
-            <w:proofErr w:type="spellEnd"/>
-            <w:r>
-              <w:rPr>
-                <w:rFonts w:ascii="Cambria" w:hAnsi="Cambria"/>
-                <w:sz w:val="24"/>
-                <w:szCs w:val="24"/>
-                <w:lang w:val="en-US"/>
-              </w:rPr>
-              <w:t xml:space="preserve"> </w:t>
-            </w:r>
-            <w:proofErr w:type="spellStart"/>
-            <w:r>
-              <w:rPr>
-                <w:rFonts w:ascii="Cambria" w:hAnsi="Cambria"/>
-                <w:sz w:val="24"/>
-                <w:szCs w:val="24"/>
-                <w:lang w:val="en-US"/>
-              </w:rPr>
-              <w:t>trong</w:t>
-            </w:r>
-            <w:proofErr w:type="spellEnd"/>
-            <w:r>
-              <w:rPr>
-                <w:rFonts w:ascii="Cambria" w:hAnsi="Cambria"/>
-                <w:sz w:val="24"/>
-                <w:szCs w:val="24"/>
-                <w:lang w:val="en-US"/>
-              </w:rPr>
-              <w:t xml:space="preserve"> </w:t>
-            </w:r>
-            <w:proofErr w:type="spellStart"/>
-            <w:r>
-              <w:rPr>
-                <w:rFonts w:ascii="Cambria" w:hAnsi="Cambria"/>
-                <w:sz w:val="24"/>
-                <w:szCs w:val="24"/>
-                <w:lang w:val="en-US"/>
-              </w:rPr>
-              <w:t>tk</w:t>
-            </w:r>
-            <w:proofErr w:type="spellEnd"/>
-            <w:r>
-              <w:rPr>
-                <w:rFonts w:ascii="Cambria" w:hAnsi="Cambria"/>
-                <w:sz w:val="24"/>
-                <w:szCs w:val="24"/>
-                <w:lang w:val="en-US"/>
-              </w:rPr>
-              <w:t xml:space="preserve"> </w:t>
-            </w:r>
-            <w:proofErr w:type="spellStart"/>
-            <w:r>
-              <w:rPr>
-                <w:rFonts w:ascii="Cambria" w:hAnsi="Cambria"/>
-                <w:sz w:val="24"/>
-                <w:szCs w:val="24"/>
-                <w:lang w:val="en-US"/>
-              </w:rPr>
-              <w:t>người</w:t>
-            </w:r>
-            <w:proofErr w:type="spellEnd"/>
-            <w:r>
-              <w:rPr>
-                <w:rFonts w:ascii="Cambria" w:hAnsi="Cambria"/>
-                <w:sz w:val="24"/>
-                <w:szCs w:val="24"/>
-                <w:lang w:val="en-US"/>
-              </w:rPr>
-              <w:t xml:space="preserve"> </w:t>
-            </w:r>
-            <w:proofErr w:type="spellStart"/>
-            <w:r>
-              <w:rPr>
-                <w:rFonts w:ascii="Cambria" w:hAnsi="Cambria"/>
-                <w:sz w:val="24"/>
-                <w:szCs w:val="24"/>
-                <w:lang w:val="en-US"/>
-              </w:rPr>
-              <w:t>nhận</w:t>
-            </w:r>
-            <w:proofErr w:type="spellEnd"/>
-            <w:r>
-              <w:rPr>
-                <w:rFonts w:ascii="Cambria" w:hAnsi="Cambria"/>
-                <w:sz w:val="24"/>
-                <w:szCs w:val="24"/>
-                <w:lang w:val="en-US"/>
-              </w:rPr>
-              <w:t xml:space="preserve"> </w:t>
-            </w:r>
-            <w:proofErr w:type="spellStart"/>
-            <w:r>
-              <w:rPr>
-                <w:rFonts w:ascii="Cambria" w:hAnsi="Cambria"/>
-                <w:sz w:val="24"/>
-                <w:szCs w:val="24"/>
-                <w:lang w:val="en-US"/>
-              </w:rPr>
-              <w:t>và</w:t>
-            </w:r>
-            <w:proofErr w:type="spellEnd"/>
-            <w:r>
-              <w:rPr>
-                <w:rFonts w:ascii="Cambria" w:hAnsi="Cambria"/>
-                <w:sz w:val="24"/>
-                <w:szCs w:val="24"/>
-                <w:lang w:val="en-US"/>
-              </w:rPr>
-              <w:t xml:space="preserve"> </w:t>
-            </w:r>
-            <w:proofErr w:type="spellStart"/>
-            <w:r>
-              <w:rPr>
-                <w:rFonts w:ascii="Cambria" w:hAnsi="Cambria"/>
-                <w:sz w:val="24"/>
-                <w:szCs w:val="24"/>
-                <w:lang w:val="en-US"/>
-              </w:rPr>
-              <w:t>giảm</w:t>
-            </w:r>
-            <w:proofErr w:type="spellEnd"/>
-            <w:r>
-              <w:rPr>
-                <w:rFonts w:ascii="Cambria" w:hAnsi="Cambria"/>
-                <w:sz w:val="24"/>
-                <w:szCs w:val="24"/>
-                <w:lang w:val="en-US"/>
-              </w:rPr>
-              <w:t xml:space="preserve"> </w:t>
-            </w:r>
-            <w:proofErr w:type="spellStart"/>
-            <w:r>
-              <w:rPr>
-                <w:rFonts w:ascii="Cambria" w:hAnsi="Cambria"/>
-                <w:sz w:val="24"/>
-                <w:szCs w:val="24"/>
-                <w:lang w:val="en-US"/>
-              </w:rPr>
-              <w:t>đối</w:t>
-            </w:r>
-            <w:proofErr w:type="spellEnd"/>
-            <w:r>
-              <w:rPr>
-                <w:rFonts w:ascii="Cambria" w:hAnsi="Cambria"/>
-                <w:sz w:val="24"/>
-                <w:szCs w:val="24"/>
-                <w:lang w:val="en-US"/>
-              </w:rPr>
-              <w:t xml:space="preserve"> </w:t>
-            </w:r>
-            <w:proofErr w:type="spellStart"/>
-            <w:r>
-              <w:rPr>
-                <w:rFonts w:ascii="Cambria" w:hAnsi="Cambria"/>
-                <w:sz w:val="24"/>
-                <w:szCs w:val="24"/>
-                <w:lang w:val="en-US"/>
-              </w:rPr>
-              <w:t>với</w:t>
-            </w:r>
-            <w:proofErr w:type="spellEnd"/>
-            <w:r>
-              <w:rPr>
-                <w:rFonts w:ascii="Cambria" w:hAnsi="Cambria"/>
-                <w:sz w:val="24"/>
-                <w:szCs w:val="24"/>
-                <w:lang w:val="en-US"/>
-              </w:rPr>
-              <w:t xml:space="preserve"> </w:t>
-            </w:r>
-            <w:proofErr w:type="spellStart"/>
-            <w:r>
-              <w:rPr>
-                <w:rFonts w:ascii="Cambria" w:hAnsi="Cambria"/>
-                <w:sz w:val="24"/>
-                <w:szCs w:val="24"/>
-                <w:lang w:val="en-US"/>
-              </w:rPr>
-              <w:t>người</w:t>
-            </w:r>
-            <w:proofErr w:type="spellEnd"/>
-            <w:r>
-              <w:rPr>
-                <w:rFonts w:ascii="Cambria" w:hAnsi="Cambria"/>
-                <w:sz w:val="24"/>
-                <w:szCs w:val="24"/>
-                <w:lang w:val="en-US"/>
-              </w:rPr>
-              <w:t xml:space="preserve"> </w:t>
-            </w:r>
-            <w:proofErr w:type="spellStart"/>
-            <w:r>
-              <w:rPr>
-                <w:rFonts w:ascii="Cambria" w:hAnsi="Cambria"/>
-                <w:sz w:val="24"/>
-                <w:szCs w:val="24"/>
-                <w:lang w:val="en-US"/>
-              </w:rPr>
-              <w:t>mua</w:t>
-            </w:r>
-            <w:proofErr w:type="spellEnd"/>
+              <w:t xml:space="preserve"> Deposit receiver bank account and withdraw transferor bank account</w:t>
+            </w:r>
             <w:r>
               <w:rPr>
                 <w:rFonts w:ascii="Cambria" w:hAnsi="Cambria"/>
@@ -7822,7 +8564,6 @@
               </w:rPr>
               <w:t xml:space="preserve">: </w:t>
             </w:r>
-            <w:proofErr w:type="spellStart"/>
             <w:r>
               <w:rPr>
                 <w:rFonts w:ascii="Cambria" w:hAnsi="Cambria"/>
@@ -7830,9 +8571,8 @@
                 <w:szCs w:val="24"/>
                 <w:lang w:val="en-US"/>
               </w:rPr>
-              <w:t>Tiền</w:t>
-            </w:r>
-            <w:proofErr w:type="spellEnd"/>
+              <w:t>No transaction is completed</w:t>
+            </w:r>
             <w:r>
               <w:rPr>
                 <w:rFonts w:ascii="Cambria" w:hAnsi="Cambria"/>
@@ -7840,67 +8580,7 @@
                 <w:szCs w:val="24"/>
                 <w:lang w:val="en-US"/>
               </w:rPr>
-              <w:t xml:space="preserve"> </w:t>
-            </w:r>
-            <w:proofErr w:type="spellStart"/>
-            <w:r>
-              <w:rPr>
-                <w:rFonts w:ascii="Cambria" w:hAnsi="Cambria"/>
-                <w:sz w:val="24"/>
-                <w:szCs w:val="24"/>
-                <w:lang w:val="en-US"/>
-              </w:rPr>
-              <w:t>giữ</w:t>
-            </w:r>
-            <w:proofErr w:type="spellEnd"/>
-            <w:r>
-              <w:rPr>
-                <w:rFonts w:ascii="Cambria" w:hAnsi="Cambria"/>
-                <w:sz w:val="24"/>
-                <w:szCs w:val="24"/>
-                <w:lang w:val="en-US"/>
-              </w:rPr>
-              <w:t xml:space="preserve"> </w:t>
-            </w:r>
-            <w:proofErr w:type="spellStart"/>
-            <w:r>
-              <w:rPr>
-                <w:rFonts w:ascii="Cambria" w:hAnsi="Cambria"/>
-                <w:sz w:val="24"/>
-                <w:szCs w:val="24"/>
-                <w:lang w:val="en-US"/>
-              </w:rPr>
-              <w:t>nguyên</w:t>
-            </w:r>
-            <w:proofErr w:type="spellEnd"/>
-            <w:r>
-              <w:rPr>
-                <w:rFonts w:ascii="Cambria" w:hAnsi="Cambria"/>
-                <w:sz w:val="24"/>
-                <w:szCs w:val="24"/>
-                <w:lang w:val="en-US"/>
-              </w:rPr>
-              <w:t xml:space="preserve">, pay consignor </w:t>
-            </w:r>
-            <w:proofErr w:type="spellStart"/>
-            <w:r>
-              <w:rPr>
-                <w:rFonts w:ascii="Cambria" w:hAnsi="Cambria"/>
-                <w:sz w:val="24"/>
-                <w:szCs w:val="24"/>
-                <w:lang w:val="en-US"/>
-              </w:rPr>
-              <w:t>là</w:t>
-            </w:r>
-            <w:proofErr w:type="spellEnd"/>
-            <w:r>
-              <w:rPr>
-                <w:rFonts w:ascii="Cambria" w:hAnsi="Cambria"/>
-                <w:sz w:val="24"/>
-                <w:szCs w:val="24"/>
-                <w:lang w:val="en-US"/>
-              </w:rPr>
-              <w:t xml:space="preserve"> error.</w:t>
+              <w:t>.</w:t>
             </w:r>
           </w:p>
           <w:p>
@@ -7919,7 +8599,6 @@
                 <w:sz w:val="24"/>
                 <w:szCs w:val="24"/>
               </w:rPr>
-              <w:lastRenderedPageBreak/>
               <w:t>Main Success Scenario</w:t>
             </w:r>
             <w:r>
@@ -7971,6 +8650,14 @@
               </w:rPr>
               <w:t xml:space="preserve"> services to complete payment process with specified information.</w:t>
             </w:r>
+            <w:r>
+              <w:rPr>
+                <w:rFonts w:ascii="Cambria" w:hAnsi="Cambria"/>
+                <w:sz w:val="24"/>
+                <w:szCs w:val="24"/>
+              </w:rPr>
+              <w:t xml:space="preserve"> [Exception 1]</w:t>
+            </w:r>
           </w:p>
           <w:p>
             <w:pPr>
@@ -8098,30 +8785,52 @@
                 <w:sz w:val="24"/>
                 <w:szCs w:val="24"/>
               </w:rPr>
-              <w:t xml:space="preserve">Payment process via </w:t>
-            </w:r>
-            <w:proofErr w:type="spellStart"/>
-            <w:r>
-              <w:rPr>
-                <w:rFonts w:ascii="Cambria" w:hAnsi="Cambria"/>
-                <w:sz w:val="24"/>
-                <w:szCs w:val="24"/>
-              </w:rPr>
-              <w:t>Paypal</w:t>
-            </w:r>
-            <w:proofErr w:type="spellEnd"/>
-            <w:r>
-              <w:rPr>
-                <w:rFonts w:ascii="Cambria" w:hAnsi="Cambria"/>
-                <w:sz w:val="24"/>
-                <w:szCs w:val="24"/>
-              </w:rPr>
-              <w:t xml:space="preserve"> services is not successful, notify system to terminate Pay Consignor use case.</w:t>
-            </w:r>
-          </w:p>
-          <w:p>
-            <w:pPr>
+              <w:t>Given information is not right</w:t>
+            </w:r>
+            <w:r>
+              <w:rPr>
+                <w:rFonts w:ascii="Cambria" w:hAnsi="Cambria"/>
+                <w:sz w:val="24"/>
+                <w:szCs w:val="24"/>
+              </w:rPr>
+              <w:t>.</w:t>
+            </w:r>
+            <w:r>
+              <w:rPr>
+                <w:rFonts w:ascii="Cambria" w:hAnsi="Cambria"/>
+                <w:sz w:val="24"/>
+                <w:szCs w:val="24"/>
+              </w:rPr>
+              <w:t xml:space="preserve"> System notify to terminate process.</w:t>
+            </w:r>
+          </w:p>
+          <w:p>
+            <w:pPr>
+              <w:pStyle w:val="ListParagraph"/>
               <w:keepNext/>
+              <w:numPr>
+                <w:ilvl w:val="0"/>
+                <w:numId w:val="5"/>
+              </w:numPr>
+              <w:rPr>
+                <w:rFonts w:ascii="Cambria" w:hAnsi="Cambria"/>
+                <w:sz w:val="24"/>
+                <w:szCs w:val="24"/>
+              </w:rPr>
+            </w:pPr>
+            <w:r>
+              <w:rPr>
+                <w:rFonts w:ascii="Cambria" w:hAnsi="Cambria"/>
+                <w:sz w:val="24"/>
+                <w:szCs w:val="24"/>
+                <w:lang w:val="en-US"/>
+              </w:rPr>
+              <w:t xml:space="preserve">Transferor bank </w:t>
+            </w:r>
+          </w:p>
+          <w:p>
+            <w:pPr>
+              <w:keepNext/>
               <w:rPr>
                 <w:rFonts w:ascii="Cambria" w:hAnsi="Cambria"/>
                 <w:sz w:val="24"/>
@@ -8198,24 +8907,81 @@
               </w:rPr>
               <w:t xml:space="preserve"> </w:t>
             </w:r>
-            <w:r>
-              <w:rPr>
-                <w:rFonts w:ascii="Cambria" w:hAnsi="Cambria"/>
-                <w:sz w:val="24"/>
-                <w:szCs w:val="24"/>
-              </w:rPr>
-              <w:t>N/A</w:t>
-            </w:r>
-          </w:p>
-          <w:p>
-            <w:pPr>
+          </w:p>
+          <w:p>
+            <w:pPr>
+              <w:pStyle w:val="ListParagraph"/>
               <w:keepNext/>
-              <w:rPr>
-                <w:rFonts w:ascii="Cambria" w:hAnsi="Cambria"/>
-                <w:sz w:val="24"/>
-                <w:szCs w:val="24"/>
-              </w:rPr>
-            </w:pPr>
+              <w:numPr>
+                <w:ilvl w:val="0"/>
+                <w:numId w:val="5"/>
+              </w:numPr>
+              <w:rPr>
+                <w:rFonts w:ascii="Cambria" w:hAnsi="Cambria"/>
+                <w:sz w:val="24"/>
+                <w:szCs w:val="24"/>
+              </w:rPr>
+            </w:pPr>
+            <w:r>
+              <w:rPr>
+                <w:rFonts w:ascii="Cambria" w:hAnsi="Cambria"/>
+                <w:sz w:val="24"/>
+                <w:szCs w:val="24"/>
+                <w:lang w:val="en-US"/>
+              </w:rPr>
+              <w:t>T</w:t>
+            </w:r>
+            <w:r>
+              <w:rPr>
+                <w:rFonts w:ascii="Cambria" w:hAnsi="Cambria"/>
+                <w:sz w:val="24"/>
+                <w:szCs w:val="24"/>
+                <w:lang w:val="en-US"/>
+              </w:rPr>
+              <w:t>ransferor</w:t>
+            </w:r>
+            <w:r>
+              <w:rPr>
+                <w:rFonts w:ascii="Cambria" w:hAnsi="Cambria"/>
+                <w:sz w:val="24"/>
+                <w:szCs w:val="24"/>
+                <w:lang w:val="en-US"/>
+              </w:rPr>
+              <w:t xml:space="preserve"> balance must be greater than the amount.</w:t>
+            </w:r>
+          </w:p>
+          <w:p>
+            <w:pPr>
+              <w:pStyle w:val="ListParagraph"/>
+              <w:keepNext/>
+              <w:numPr>
+                <w:ilvl w:val="0"/>
+                <w:numId w:val="5"/>
+              </w:numPr>
+              <w:rPr>
+                <w:rFonts w:ascii="Cambria" w:hAnsi="Cambria"/>
+                <w:sz w:val="24"/>
+                <w:szCs w:val="24"/>
+              </w:rPr>
+            </w:pPr>
+            <w:r>
+              <w:rPr>
+                <w:rFonts w:ascii="Cambria" w:hAnsi="Cambria"/>
+                <w:sz w:val="24"/>
+                <w:szCs w:val="24"/>
+                <w:lang w:val="en-US"/>
+              </w:rPr>
+              <w:t>Transferor and receiver information</w:t>
+            </w:r>
+            <w:r>
+              <w:rPr>
+                <w:rFonts w:ascii="Cambria" w:hAnsi="Cambria"/>
+                <w:sz w:val="24"/>
+                <w:szCs w:val="24"/>
+                <w:lang w:val="en-US"/>
+              </w:rPr>
+              <w:t xml:space="preserve"> will be taken from database.</w:t>
+            </w:r>
           </w:p>
         </w:tc>
       </w:tr>
@@ -8420,6 +9186,7 @@
                 <w:id w:val="469871393"/>
                 <w:text/>
               </w:sdtPr>
+              <w:sdtEndPr/>
               <w:sdtContent>
                 <w:r>
                   <w:rPr>
@@ -8474,6 +9241,7 @@
             <w:id w:val="2136758934"/>
             <w:text/>
           </w:sdtPr>
+          <w:sdtEndPr/>
           <w:sdtContent>
             <w:tc>
               <w:tcPr>
@@ -8537,6 +9305,7 @@
             <w:id w:val="-1842305714"/>
             <w:text/>
           </w:sdtPr>
+          <w:sdtEndPr/>
           <w:sdtContent>
             <w:tc>
               <w:tcPr>
@@ -8611,6 +9380,7 @@
             <w:id w:val="201054923"/>
             <w:text/>
           </w:sdtPr>
+          <w:sdtEndPr/>
           <w:sdtContent>
             <w:tc>
               <w:tcPr>
@@ -8682,6 +9452,7 @@
               <w:listItem w:displayText="DucHC" w:value="DucHC"/>
             </w:comboBox>
           </w:sdtPr>
+          <w:sdtEndPr/>
           <w:sdtContent>
             <w:tc>
               <w:tcPr>
@@ -8756,6 +9527,7 @@
               <w:calendar w:val="gregorian"/>
             </w:date>
           </w:sdtPr>
+          <w:sdtEndPr/>
           <w:sdtContent>
             <w:tc>
               <w:tcPr>
@@ -8823,6 +9595,7 @@
               <w:listItem w:displayText="Normal" w:value="Normal"/>
             </w:comboBox>
           </w:sdtPr>
+          <w:sdtEndPr/>
           <w:sdtContent>
             <w:tc>
               <w:tcPr>
@@ -8924,6 +9697,7 @@
                 <w:sz w:val="24"/>
                 <w:szCs w:val="24"/>
               </w:rPr>
+              <w:lastRenderedPageBreak/>
               <w:t>Summary</w:t>
             </w:r>
             <w:r>
@@ -9192,7 +9966,6 @@
                 <w:sz w:val="24"/>
                 <w:szCs w:val="24"/>
               </w:rPr>
-              <w:lastRenderedPageBreak/>
               <w:t>Post Conditions</w:t>
             </w:r>
             <w:r>
@@ -9640,13 +10413,117 @@
               </w:rPr>
               <w:t xml:space="preserve"> </w:t>
             </w:r>
-            <w:r>
-              <w:rPr>
-                <w:rFonts w:ascii="Cambria" w:hAnsi="Cambria"/>
-                <w:sz w:val="24"/>
-                <w:szCs w:val="24"/>
-              </w:rPr>
-              <w:t>N/A</w:t>
+          </w:p>
+          <w:p>
+            <w:pPr>
+              <w:pStyle w:val="ListParagraph"/>
+              <w:keepNext/>
+              <w:numPr>
+                <w:ilvl w:val="0"/>
+                <w:numId w:val="5"/>
+              </w:numPr>
+              <w:rPr>
+                <w:rFonts w:ascii="Cambria" w:hAnsi="Cambria"/>
+                <w:sz w:val="24"/>
+                <w:szCs w:val="24"/>
+              </w:rPr>
+            </w:pPr>
+            <w:r>
+              <w:rPr>
+                <w:rFonts w:ascii="Cambria" w:hAnsi="Cambria"/>
+                <w:sz w:val="24"/>
+                <w:szCs w:val="24"/>
+              </w:rPr>
+              <w:t xml:space="preserve">The </w:t>
+            </w:r>
+            <w:r>
+              <w:rPr>
+                <w:rFonts w:ascii="Cambria" w:hAnsi="Cambria"/>
+                <w:sz w:val="24"/>
+                <w:szCs w:val="24"/>
+              </w:rPr>
+              <w:t>reliability</w:t>
+            </w:r>
+            <w:r>
+              <w:rPr>
+                <w:rFonts w:ascii="Cambria" w:hAnsi="Cambria"/>
+                <w:sz w:val="24"/>
+                <w:szCs w:val="24"/>
+              </w:rPr>
+              <w:t xml:space="preserve"> of this method depends on user’s given information.</w:t>
+            </w:r>
+          </w:p>
+          <w:p>
+            <w:pPr>
+              <w:pStyle w:val="ListParagraph"/>
+              <w:keepNext/>
+              <w:numPr>
+                <w:ilvl w:val="0"/>
+                <w:numId w:val="5"/>
+              </w:numPr>
+              <w:rPr>
+                <w:rFonts w:ascii="Cambria" w:hAnsi="Cambria"/>
+                <w:sz w:val="24"/>
+                <w:szCs w:val="24"/>
+              </w:rPr>
+            </w:pPr>
+            <w:r>
+              <w:rPr>
+                <w:rFonts w:ascii="Cambria" w:hAnsi="Cambria"/>
+                <w:sz w:val="24"/>
+                <w:szCs w:val="24"/>
+              </w:rPr>
+              <w:t>System will get the lowest price from the result and use specified formula to calculate suggest price. This formula depends on each store owner decision.</w:t>
+            </w:r>
+          </w:p>
+          <w:p>
+            <w:pPr>
+              <w:pStyle w:val="ListParagraph"/>
+              <w:keepNext/>
+              <w:numPr>
+                <w:ilvl w:val="0"/>
+                <w:numId w:val="5"/>
+              </w:numPr>
+              <w:rPr>
+                <w:rFonts w:ascii="Cambria" w:hAnsi="Cambria"/>
+                <w:sz w:val="24"/>
+                <w:szCs w:val="24"/>
+              </w:rPr>
+            </w:pPr>
+            <w:r>
+              <w:rPr>
+                <w:rFonts w:ascii="Cambria" w:hAnsi="Cambria"/>
+                <w:sz w:val="24"/>
+                <w:szCs w:val="24"/>
+              </w:rPr>
+              <w:t>If the result from Amazon API is empty, system will notify user with specified message:”</w:t>
+            </w:r>
+            <w:r>
+              <w:rPr>
+                <w:rFonts w:ascii="Cambria" w:hAnsi="Cambria"/>
+                <w:sz w:val="24"/>
+                <w:szCs w:val="24"/>
+                <w:lang w:val="en-US"/>
+              </w:rPr>
+              <w:t xml:space="preserve"> </w:t>
+            </w:r>
+            <w:r>
+              <w:rPr>
+                <w:rFonts w:ascii="Cambria" w:hAnsi="Cambria"/>
+                <w:sz w:val="24"/>
+                <w:szCs w:val="24"/>
+                <w:lang w:val="en-US"/>
+              </w:rPr>
+              <w:t>We could not find your product. Store owner will check and price your product later</w:t>
+            </w:r>
+            <w:r>
+              <w:rPr>
+                <w:rFonts w:ascii="Cambria" w:hAnsi="Cambria"/>
+                <w:sz w:val="24"/>
+                <w:szCs w:val="24"/>
+                <w:lang w:val="en-US"/>
+              </w:rPr>
+              <w:t>”</w:t>
             </w:r>
           </w:p>
           <w:p>

</xml_diff>

<commit_message>
update store owner use case
</commit_message>
<xml_diff>
--- a/Source/Document/Use-case/danqt.docx
+++ b/Source/Document/Use-case/danqt.docx
@@ -36340,6 +36340,601 @@
     </w:p>
     <w:p>
       <w:pPr>
+        <w:pStyle w:val="Heading5"/>
+      </w:pPr>
+      <w:r>
+        <w:t>&lt;Store Owner&gt; Refuse Request</w:t>
+      </w:r>
+    </w:p>
+    <w:p>
+      <w:pPr>
+        <w:rPr>
+          <w:rFonts w:eastAsia="Cambria"/>
+        </w:rPr>
+      </w:pPr>
+      <w:r>
+        <w:rPr>
+          <w:rStyle w:val="Strong"/>
+          <w:rFonts w:eastAsia="Cambria"/>
+        </w:rPr>
+        <w:t>Summary</w:t>
+      </w:r>
+      <w:r>
+        <w:rPr>
+          <w:rFonts w:eastAsia="Cambria"/>
+        </w:rPr>
+        <w:t xml:space="preserve">: This diagram shows how </w:t>
+      </w:r>
+      <w:r>
+        <w:rPr>
+          <w:rFonts w:eastAsia="Cambria"/>
+        </w:rPr>
+        <w:t>store owner refuse a consignment request from consignor.</w:t>
+      </w:r>
+    </w:p>
+    <w:p>
+      <w:pPr>
+        <w:keepNext/>
+      </w:pPr>
+      <w:r>
+        <w:rPr>
+          <w:noProof/>
+        </w:rPr>
+        <w:drawing>
+          <wp:inline distT="0" distB="0" distL="0" distR="0" wp14:anchorId="7BA673C5" wp14:editId="3BB44D12">
+            <wp:extent cx="5943600" cy="2980690"/>
+            <wp:effectExtent l="0" t="0" r="0" b="0"/>
+            <wp:docPr id="3" name="Picture 3"/>
+            <wp:cNvGraphicFramePr>
+              <a:graphicFrameLocks xmlns:a="http://schemas.openxmlformats.org/drawingml/2006/main" noChangeAspect="1"/>
+            </wp:cNvGraphicFramePr>
+            <a:graphic xmlns:a="http://schemas.openxmlformats.org/drawingml/2006/main">
+              <a:graphicData uri="http://schemas.openxmlformats.org/drawingml/2006/picture">
+                <pic:pic xmlns:pic="http://schemas.openxmlformats.org/drawingml/2006/picture">
+                  <pic:nvPicPr>
+                    <pic:cNvPr id="3" name="RefuseRequest.jpg"/>
+                    <pic:cNvPicPr/>
+                  </pic:nvPicPr>
+                  <pic:blipFill>
+                    <a:blip r:embed="rId25">
+                      <a:extLst>
+                        <a:ext uri="{28A0092B-C50C-407E-A947-70E740481C1C}">
+                          <a14:useLocalDpi xmlns:a14="http://schemas.microsoft.com/office/drawing/2010/main" val="0"/>
+                        </a:ext>
+                      </a:extLst>
+                    </a:blip>
+                    <a:stretch>
+                      <a:fillRect/>
+                    </a:stretch>
+                  </pic:blipFill>
+                  <pic:spPr>
+                    <a:xfrm>
+                      <a:off x="0" y="0"/>
+                      <a:ext cx="5943600" cy="2980690"/>
+                    </a:xfrm>
+                    <a:prstGeom prst="rect">
+                      <a:avLst/>
+                    </a:prstGeom>
+                  </pic:spPr>
+                </pic:pic>
+              </a:graphicData>
+            </a:graphic>
+          </wp:inline>
+        </w:drawing>
+      </w:r>
+    </w:p>
+    <w:p>
+      <w:pPr>
+        <w:pStyle w:val="Caption"/>
+      </w:pPr>
+      <w:r>
+        <w:t xml:space="preserve">Figure </w:t>
+      </w:r>
+      <w:r>
+        <w:fldChar w:fldCharType="begin"/>
+      </w:r>
+      <w:r>
+        <w:instrText xml:space="preserve"> SEQ Figure \* ARABIC </w:instrText>
+      </w:r>
+      <w:r>
+        <w:fldChar w:fldCharType="separate"/>
+      </w:r>
+      <w:r>
+        <w:rPr>
+          <w:noProof/>
+        </w:rPr>
+        <w:t>33</w:t>
+      </w:r>
+      <w:r>
+        <w:fldChar w:fldCharType="end"/>
+      </w:r>
+      <w:r>
+        <w:t>: &lt;Store Owner&gt; Refuse Request</w:t>
+      </w:r>
+    </w:p>
+    <w:p>
+      <w:pPr>
+        <w:pStyle w:val="Heading5"/>
+      </w:pPr>
+      <w:r>
+        <w:t>&lt;Store Owner&gt; Accept Request</w:t>
+      </w:r>
+    </w:p>
+    <w:p>
+      <w:pPr>
+        <w:rPr>
+          <w:rFonts w:eastAsia="Cambria"/>
+        </w:rPr>
+      </w:pPr>
+      <w:r>
+        <w:rPr>
+          <w:rStyle w:val="Strong"/>
+          <w:rFonts w:eastAsia="Cambria"/>
+        </w:rPr>
+        <w:t>Summary</w:t>
+      </w:r>
+      <w:r>
+        <w:rPr>
+          <w:rFonts w:eastAsia="Cambria"/>
+        </w:rPr>
+        <w:t xml:space="preserve">: This diagram shows how </w:t>
+      </w:r>
+      <w:r>
+        <w:rPr>
+          <w:rFonts w:eastAsia="Cambria"/>
+        </w:rPr>
+        <w:t>store owner accept a consigned request from consignor.</w:t>
+      </w:r>
+    </w:p>
+    <w:p>
+      <w:pPr>
+        <w:keepNext/>
+      </w:pPr>
+      <w:r>
+        <w:rPr>
+          <w:noProof/>
+        </w:rPr>
+        <w:lastRenderedPageBreak/>
+        <w:drawing>
+          <wp:inline distT="0" distB="0" distL="0" distR="0" wp14:anchorId="6DC085E5" wp14:editId="0DDD870C">
+            <wp:extent cx="5943600" cy="2980690"/>
+            <wp:effectExtent l="0" t="0" r="0" b="0"/>
+            <wp:docPr id="4" name="Picture 4"/>
+            <wp:cNvGraphicFramePr>
+              <a:graphicFrameLocks xmlns:a="http://schemas.openxmlformats.org/drawingml/2006/main" noChangeAspect="1"/>
+            </wp:cNvGraphicFramePr>
+            <a:graphic xmlns:a="http://schemas.openxmlformats.org/drawingml/2006/main">
+              <a:graphicData uri="http://schemas.openxmlformats.org/drawingml/2006/picture">
+                <pic:pic xmlns:pic="http://schemas.openxmlformats.org/drawingml/2006/picture">
+                  <pic:nvPicPr>
+                    <pic:cNvPr id="4" name="AcceptRequest.jpg"/>
+                    <pic:cNvPicPr/>
+                  </pic:nvPicPr>
+                  <pic:blipFill>
+                    <a:blip r:embed="rId26">
+                      <a:extLst>
+                        <a:ext uri="{28A0092B-C50C-407E-A947-70E740481C1C}">
+                          <a14:useLocalDpi xmlns:a14="http://schemas.microsoft.com/office/drawing/2010/main" val="0"/>
+                        </a:ext>
+                      </a:extLst>
+                    </a:blip>
+                    <a:stretch>
+                      <a:fillRect/>
+                    </a:stretch>
+                  </pic:blipFill>
+                  <pic:spPr>
+                    <a:xfrm>
+                      <a:off x="0" y="0"/>
+                      <a:ext cx="5943600" cy="2980690"/>
+                    </a:xfrm>
+                    <a:prstGeom prst="rect">
+                      <a:avLst/>
+                    </a:prstGeom>
+                  </pic:spPr>
+                </pic:pic>
+              </a:graphicData>
+            </a:graphic>
+          </wp:inline>
+        </w:drawing>
+      </w:r>
+    </w:p>
+    <w:p>
+      <w:pPr>
+        <w:pStyle w:val="Caption"/>
+      </w:pPr>
+      <w:r>
+        <w:t xml:space="preserve">Figure </w:t>
+      </w:r>
+      <w:r>
+        <w:fldChar w:fldCharType="begin"/>
+      </w:r>
+      <w:r>
+        <w:instrText xml:space="preserve"> SEQ Figure \* ARABIC </w:instrText>
+      </w:r>
+      <w:r>
+        <w:fldChar w:fldCharType="separate"/>
+      </w:r>
+      <w:r>
+        <w:rPr>
+          <w:noProof/>
+        </w:rPr>
+        <w:t>34</w:t>
+      </w:r>
+      <w:r>
+        <w:fldChar w:fldCharType="end"/>
+      </w:r>
+      <w:r>
+        <w:t>: &lt;Store Owner&gt; Accept Request</w:t>
+      </w:r>
+    </w:p>
+    <w:p>
+      <w:pPr>
+        <w:pStyle w:val="Heading5"/>
+      </w:pPr>
+      <w:r>
+        <w:t>&lt;Store Owner&gt; Accept Product</w:t>
+      </w:r>
+    </w:p>
+    <w:p>
+      <w:pPr>
+        <w:rPr>
+          <w:rFonts w:eastAsia="Cambria"/>
+        </w:rPr>
+      </w:pPr>
+      <w:r>
+        <w:rPr>
+          <w:rStyle w:val="Strong"/>
+          <w:rFonts w:eastAsia="Cambria"/>
+        </w:rPr>
+        <w:t>Summary</w:t>
+      </w:r>
+      <w:r>
+        <w:rPr>
+          <w:rFonts w:eastAsia="Cambria"/>
+        </w:rPr>
+        <w:t xml:space="preserve">: This diagram shows how </w:t>
+      </w:r>
+      <w:r>
+        <w:rPr>
+          <w:rFonts w:eastAsia="Cambria"/>
+        </w:rPr>
+        <w:t>store owner accepts and receives product from consignor.</w:t>
+      </w:r>
+    </w:p>
+    <w:p>
+      <w:pPr>
+        <w:keepNext/>
+      </w:pPr>
+      <w:r>
+        <w:rPr>
+          <w:rFonts w:eastAsia="Cambria"/>
+          <w:noProof/>
+        </w:rPr>
+        <w:drawing>
+          <wp:inline distT="0" distB="0" distL="0" distR="0">
+            <wp:extent cx="5943600" cy="2980690"/>
+            <wp:effectExtent l="0" t="0" r="0" b="0"/>
+            <wp:docPr id="5" name="Picture 5"/>
+            <wp:cNvGraphicFramePr>
+              <a:graphicFrameLocks xmlns:a="http://schemas.openxmlformats.org/drawingml/2006/main" noChangeAspect="1"/>
+            </wp:cNvGraphicFramePr>
+            <a:graphic xmlns:a="http://schemas.openxmlformats.org/drawingml/2006/main">
+              <a:graphicData uri="http://schemas.openxmlformats.org/drawingml/2006/picture">
+                <pic:pic xmlns:pic="http://schemas.openxmlformats.org/drawingml/2006/picture">
+                  <pic:nvPicPr>
+                    <pic:cNvPr id="5" name="AcceptProduct.jpg"/>
+                    <pic:cNvPicPr/>
+                  </pic:nvPicPr>
+                  <pic:blipFill>
+                    <a:blip r:embed="rId27">
+                      <a:extLst>
+                        <a:ext uri="{28A0092B-C50C-407E-A947-70E740481C1C}">
+                          <a14:useLocalDpi xmlns:a14="http://schemas.microsoft.com/office/drawing/2010/main" val="0"/>
+                        </a:ext>
+                      </a:extLst>
+                    </a:blip>
+                    <a:stretch>
+                      <a:fillRect/>
+                    </a:stretch>
+                  </pic:blipFill>
+                  <pic:spPr>
+                    <a:xfrm>
+                      <a:off x="0" y="0"/>
+                      <a:ext cx="5943600" cy="2980690"/>
+                    </a:xfrm>
+                    <a:prstGeom prst="rect">
+                      <a:avLst/>
+                    </a:prstGeom>
+                  </pic:spPr>
+                </pic:pic>
+              </a:graphicData>
+            </a:graphic>
+          </wp:inline>
+        </w:drawing>
+      </w:r>
+    </w:p>
+    <w:p>
+      <w:pPr>
+        <w:pStyle w:val="Caption"/>
+      </w:pPr>
+      <w:r>
+        <w:t xml:space="preserve">Figure </w:t>
+      </w:r>
+      <w:r>
+        <w:fldChar w:fldCharType="begin"/>
+      </w:r>
+      <w:r>
+        <w:instrText xml:space="preserve"> SEQ Figure \* ARABIC </w:instrText>
+      </w:r>
+      <w:r>
+        <w:fldChar w:fldCharType="separate"/>
+      </w:r>
+      <w:r>
+        <w:rPr>
+          <w:noProof/>
+        </w:rPr>
+        <w:t>35</w:t>
+      </w:r>
+      <w:r>
+        <w:fldChar w:fldCharType="end"/>
+      </w:r>
+      <w:r>
+        <w:t>: &lt;Store Owner&gt; Accept Product</w:t>
+      </w:r>
+    </w:p>
+    <w:p>
+      <w:r>
+        <w:rPr>
+          <w:rFonts w:eastAsia="Cambria"/>
+        </w:rPr>
+        <w:t xml:space="preserve"> </w:t>
+      </w:r>
+    </w:p>
+    <w:p>
+      <w:pPr>
+        <w:pStyle w:val="Heading5"/>
+      </w:pPr>
+      <w:r>
+        <w:t>&lt;Store Owner&gt; Refuse Product</w:t>
+      </w:r>
+    </w:p>
+    <w:p>
+      <w:pPr>
+        <w:rPr>
+          <w:rFonts w:eastAsia="Cambria"/>
+        </w:rPr>
+      </w:pPr>
+      <w:r>
+        <w:rPr>
+          <w:rStyle w:val="Strong"/>
+          <w:rFonts w:eastAsia="Cambria"/>
+        </w:rPr>
+        <w:t>Summary</w:t>
+      </w:r>
+      <w:r>
+        <w:rPr>
+          <w:rFonts w:eastAsia="Cambria"/>
+        </w:rPr>
+        <w:t xml:space="preserve">: This diagram shows how </w:t>
+      </w:r>
+      <w:r>
+        <w:rPr>
+          <w:rFonts w:eastAsia="Cambria"/>
+        </w:rPr>
+        <w:t xml:space="preserve">store owner </w:t>
+      </w:r>
+      <w:r>
+        <w:rPr>
+          <w:rFonts w:eastAsia="Cambria"/>
+        </w:rPr>
+        <w:t>refuses product.</w:t>
+      </w:r>
+    </w:p>
+    <w:p>
+      <w:pPr>
+        <w:keepNext/>
+      </w:pPr>
+      <w:r>
+        <w:rPr>
+          <w:noProof/>
+        </w:rPr>
+        <w:lastRenderedPageBreak/>
+        <w:drawing>
+          <wp:inline distT="0" distB="0" distL="0" distR="0" wp14:anchorId="64803E03" wp14:editId="26D7E297">
+            <wp:extent cx="5943600" cy="2980690"/>
+            <wp:effectExtent l="0" t="0" r="0" b="0"/>
+            <wp:docPr id="6" name="Picture 6"/>
+            <wp:cNvGraphicFramePr>
+              <a:graphicFrameLocks xmlns:a="http://schemas.openxmlformats.org/drawingml/2006/main" noChangeAspect="1"/>
+            </wp:cNvGraphicFramePr>
+            <a:graphic xmlns:a="http://schemas.openxmlformats.org/drawingml/2006/main">
+              <a:graphicData uri="http://schemas.openxmlformats.org/drawingml/2006/picture">
+                <pic:pic xmlns:pic="http://schemas.openxmlformats.org/drawingml/2006/picture">
+                  <pic:nvPicPr>
+                    <pic:cNvPr id="6" name="RefuseProduct.jpg"/>
+                    <pic:cNvPicPr/>
+                  </pic:nvPicPr>
+                  <pic:blipFill>
+                    <a:blip r:embed="rId28">
+                      <a:extLst>
+                        <a:ext uri="{28A0092B-C50C-407E-A947-70E740481C1C}">
+                          <a14:useLocalDpi xmlns:a14="http://schemas.microsoft.com/office/drawing/2010/main" val="0"/>
+                        </a:ext>
+                      </a:extLst>
+                    </a:blip>
+                    <a:stretch>
+                      <a:fillRect/>
+                    </a:stretch>
+                  </pic:blipFill>
+                  <pic:spPr>
+                    <a:xfrm>
+                      <a:off x="0" y="0"/>
+                      <a:ext cx="5943600" cy="2980690"/>
+                    </a:xfrm>
+                    <a:prstGeom prst="rect">
+                      <a:avLst/>
+                    </a:prstGeom>
+                  </pic:spPr>
+                </pic:pic>
+              </a:graphicData>
+            </a:graphic>
+          </wp:inline>
+        </w:drawing>
+      </w:r>
+    </w:p>
+    <w:p>
+      <w:pPr>
+        <w:pStyle w:val="Caption"/>
+      </w:pPr>
+      <w:r>
+        <w:t xml:space="preserve">Figure </w:t>
+      </w:r>
+      <w:r>
+        <w:fldChar w:fldCharType="begin"/>
+      </w:r>
+      <w:r>
+        <w:instrText xml:space="preserve"> SEQ Figure \* ARABIC </w:instrText>
+      </w:r>
+      <w:r>
+        <w:fldChar w:fldCharType="separate"/>
+      </w:r>
+      <w:r>
+        <w:rPr>
+          <w:noProof/>
+        </w:rPr>
+        <w:t>36</w:t>
+      </w:r>
+      <w:r>
+        <w:fldChar w:fldCharType="end"/>
+      </w:r>
+      <w:r>
+        <w:t>: &lt;Store Owner&gt; Refuse Product</w:t>
+      </w:r>
+    </w:p>
+    <w:p>
+      <w:pPr>
+        <w:pStyle w:val="Heading5"/>
+      </w:pPr>
+      <w:r>
+        <w:t>&lt;Store Owner&gt; Update Request</w:t>
+      </w:r>
+    </w:p>
+    <w:p>
+      <w:pPr>
+        <w:rPr>
+          <w:rFonts w:eastAsia="Cambria"/>
+        </w:rPr>
+      </w:pPr>
+      <w:r>
+        <w:rPr>
+          <w:rStyle w:val="Strong"/>
+          <w:rFonts w:eastAsia="Cambria"/>
+        </w:rPr>
+        <w:t>Summary</w:t>
+      </w:r>
+      <w:r>
+        <w:rPr>
+          <w:rFonts w:eastAsia="Cambria"/>
+        </w:rPr>
+        <w:t xml:space="preserve">: This diagram shows how </w:t>
+      </w:r>
+      <w:r>
+        <w:rPr>
+          <w:rFonts w:eastAsia="Cambria"/>
+        </w:rPr>
+        <w:t xml:space="preserve">store owner </w:t>
+      </w:r>
+      <w:r>
+        <w:rPr>
+          <w:rFonts w:eastAsia="Cambria"/>
+        </w:rPr>
+        <w:t>update consignment information and notify to consignor.</w:t>
+      </w:r>
+    </w:p>
+    <w:p>
+      <w:pPr>
+        <w:keepNext/>
+      </w:pPr>
+      <w:r>
+        <w:rPr>
+          <w:noProof/>
+        </w:rPr>
+        <w:drawing>
+          <wp:inline distT="0" distB="0" distL="0" distR="0" wp14:anchorId="16BA8611" wp14:editId="0CB6057B">
+            <wp:extent cx="5943600" cy="2980690"/>
+            <wp:effectExtent l="0" t="0" r="0" b="0"/>
+            <wp:docPr id="7" name="Picture 7"/>
+            <wp:cNvGraphicFramePr>
+              <a:graphicFrameLocks xmlns:a="http://schemas.openxmlformats.org/drawingml/2006/main" noChangeAspect="1"/>
+            </wp:cNvGraphicFramePr>
+            <a:graphic xmlns:a="http://schemas.openxmlformats.org/drawingml/2006/main">
+              <a:graphicData uri="http://schemas.openxmlformats.org/drawingml/2006/picture">
+                <pic:pic xmlns:pic="http://schemas.openxmlformats.org/drawingml/2006/picture">
+                  <pic:nvPicPr>
+                    <pic:cNvPr id="7" name="UpdateRequest.jpg"/>
+                    <pic:cNvPicPr/>
+                  </pic:nvPicPr>
+                  <pic:blipFill>
+                    <a:blip r:embed="rId29">
+                      <a:extLst>
+                        <a:ext uri="{28A0092B-C50C-407E-A947-70E740481C1C}">
+                          <a14:useLocalDpi xmlns:a14="http://schemas.microsoft.com/office/drawing/2010/main" val="0"/>
+                        </a:ext>
+                      </a:extLst>
+                    </a:blip>
+                    <a:stretch>
+                      <a:fillRect/>
+                    </a:stretch>
+                  </pic:blipFill>
+                  <pic:spPr>
+                    <a:xfrm>
+                      <a:off x="0" y="0"/>
+                      <a:ext cx="5943600" cy="2980690"/>
+                    </a:xfrm>
+                    <a:prstGeom prst="rect">
+                      <a:avLst/>
+                    </a:prstGeom>
+                  </pic:spPr>
+                </pic:pic>
+              </a:graphicData>
+            </a:graphic>
+          </wp:inline>
+        </w:drawing>
+      </w:r>
+    </w:p>
+    <w:p>
+      <w:pPr>
+        <w:pStyle w:val="Caption"/>
+      </w:pPr>
+      <w:r>
+        <w:t xml:space="preserve">Figure </w:t>
+      </w:r>
+      <w:r>
+        <w:fldChar w:fldCharType="begin"/>
+      </w:r>
+      <w:r>
+        <w:instrText xml:space="preserve"> SEQ Figure \* ARABIC </w:instrText>
+      </w:r>
+      <w:r>
+        <w:fldChar w:fldCharType="separate"/>
+      </w:r>
+      <w:r>
+        <w:rPr>
+          <w:noProof/>
+        </w:rPr>
+        <w:t>37</w:t>
+      </w:r>
+      <w:r>
+        <w:fldChar w:fldCharType="end"/>
+      </w:r>
+      <w:r>
+        <w:t>: &lt;Store Owner&gt; Update Request</w:t>
+      </w:r>
+      <w:bookmarkStart w:id="7" w:name="_GoBack"/>
+      <w:bookmarkEnd w:id="7"/>
+    </w:p>
+    <w:p>
+      <w:pPr>
         <w:pStyle w:val="Heading4"/>
         <w:rPr>
           <w:lang w:val="en-GB"/>
@@ -36349,6 +36944,7 @@
         <w:rPr>
           <w:lang w:val="en-GB"/>
         </w:rPr>
+        <w:lastRenderedPageBreak/>
         <w:t>&lt;System&gt; Use Case</w:t>
       </w:r>
     </w:p>
@@ -36408,7 +37004,7 @@
                     <pic:cNvPicPr/>
                   </pic:nvPicPr>
                   <pic:blipFill>
-                    <a:blip r:embed="rId25"/>
+                    <a:blip r:embed="rId30"/>
                     <a:stretch>
                       <a:fillRect/>
                     </a:stretch>
@@ -36449,7 +37045,7 @@
         <w:rPr>
           <w:noProof/>
         </w:rPr>
-        <w:t>33</w:t>
+        <w:t>38</w:t>
       </w:r>
       <w:r>
         <w:fldChar w:fldCharType="end"/>
@@ -36548,15 +37144,7 @@
                     <w:b/>
                     <w:szCs w:val="24"/>
                   </w:rPr>
-                  <w:t>DQT2</w:t>
-                </w:r>
-                <w:r>
-                  <w:rPr>
-                    <w:rFonts w:ascii="Cambria" w:hAnsi="Cambria"/>
-                    <w:b/>
-                    <w:szCs w:val="24"/>
-                  </w:rPr>
-                  <w:t>1</w:t>
+                  <w:t>DQT21</w:t>
                 </w:r>
               </w:sdtContent>
             </w:sdt>
@@ -36607,13 +37195,7 @@
                   <w:rPr>
                     <w:b/>
                   </w:rPr>
-                  <w:t>DQT2</w:t>
-                </w:r>
-                <w:r>
-                  <w:rPr>
-                    <w:b/>
-                  </w:rPr>
-                  <w:t>1</w:t>
+                  <w:t>DQT21</w:t>
                 </w:r>
               </w:p>
             </w:tc>
@@ -36891,7 +37473,6 @@
                 <w:szCs w:val="24"/>
                 <w:lang w:val="en-US"/>
               </w:rPr>
-              <w:lastRenderedPageBreak/>
               <w:t>System</w:t>
             </w:r>
           </w:p>
@@ -36938,21 +37519,7 @@
                 <w:szCs w:val="24"/>
                 <w:lang w:val="en-US"/>
               </w:rPr>
-              <w:t xml:space="preserve">This use case allows </w:t>
-            </w:r>
-            <w:r>
-              <w:rPr>
-                <w:szCs w:val="24"/>
-                <w:lang w:val="en-US"/>
-              </w:rPr>
-              <w:t>system search product based on information that was given by consignor</w:t>
-            </w:r>
-            <w:r>
-              <w:rPr>
-                <w:szCs w:val="24"/>
-                <w:lang w:val="en-US"/>
-              </w:rPr>
-              <w:t>.</w:t>
+              <w:t>This use case allows system search product based on information that was given by consignor.</w:t>
             </w:r>
           </w:p>
           <w:p>
@@ -36986,14 +37553,7 @@
                 <w:szCs w:val="24"/>
                 <w:lang w:val="en-US"/>
               </w:rPr>
-              <w:t>System return list of product which match with information that consignor has provided</w:t>
-            </w:r>
-            <w:r>
-              <w:rPr>
-                <w:szCs w:val="24"/>
-                <w:lang w:val="en-US"/>
-              </w:rPr>
-              <w:t>.</w:t>
+              <w:t>System return list of product which match with information that consignor has provided.</w:t>
             </w:r>
           </w:p>
           <w:p>
@@ -37027,14 +37587,7 @@
                 <w:szCs w:val="24"/>
                 <w:lang w:val="en-US"/>
               </w:rPr>
-              <w:t>When consignor send consign command</w:t>
-            </w:r>
-            <w:r>
-              <w:rPr>
-                <w:szCs w:val="24"/>
-                <w:lang w:val="en-US"/>
-              </w:rPr>
-              <w:t>.</w:t>
+              <w:t>When consignor send consign command.</w:t>
             </w:r>
           </w:p>
           <w:p>
@@ -37117,21 +37670,7 @@
                 <w:szCs w:val="24"/>
                 <w:lang w:val="en-US"/>
               </w:rPr>
-              <w:t xml:space="preserve">: </w:t>
-            </w:r>
-            <w:r>
-              <w:rPr>
-                <w:szCs w:val="24"/>
-                <w:lang w:val="en-US"/>
-              </w:rPr>
-              <w:t>Return list of products</w:t>
-            </w:r>
-            <w:r>
-              <w:rPr>
-                <w:szCs w:val="24"/>
-                <w:lang w:val="en-US"/>
-              </w:rPr>
-              <w:t>.</w:t>
+              <w:t>: Return list of products.</w:t>
             </w:r>
           </w:p>
           <w:p>
@@ -37159,14 +37698,7 @@
                 <w:szCs w:val="24"/>
                 <w:lang w:val="en-US"/>
               </w:rPr>
-              <w:t xml:space="preserve">: </w:t>
-            </w:r>
-            <w:r>
-              <w:rPr>
-                <w:szCs w:val="24"/>
-                <w:lang w:val="en-US"/>
-              </w:rPr>
-              <w:t>Return nothing.</w:t>
+              <w:t>: Return nothing.</w:t>
             </w:r>
           </w:p>
           <w:p>
@@ -37177,6 +37709,7 @@
               <w:rPr>
                 <w:b/>
               </w:rPr>
+              <w:lastRenderedPageBreak/>
               <w:t>Main Success Scenario</w:t>
             </w:r>
             <w:r>
@@ -37547,7 +38080,6 @@
                     <w:jc w:val="right"/>
                   </w:pPr>
                   <w:r>
-                    <w:lastRenderedPageBreak/>
                     <w:t>1</w:t>
                   </w:r>
                 </w:p>
@@ -37827,6 +38359,7 @@
               <w:rPr>
                 <w:szCs w:val="24"/>
               </w:rPr>
+              <w:lastRenderedPageBreak/>
               <w:t>Product price is the lowest new price of the product.</w:t>
             </w:r>
           </w:p>
@@ -37904,7 +38437,6 @@
         <w:rPr>
           <w:noProof/>
         </w:rPr>
-        <w:lastRenderedPageBreak/>
         <w:drawing>
           <wp:inline distT="0" distB="0" distL="0" distR="0" wp14:anchorId="071D265E" wp14:editId="045595FB">
             <wp:extent cx="5943600" cy="2418080"/>
@@ -37921,7 +38453,7 @@
                     <pic:cNvPicPr/>
                   </pic:nvPicPr>
                   <pic:blipFill>
-                    <a:blip r:embed="rId26"/>
+                    <a:blip r:embed="rId31"/>
                     <a:stretch>
                       <a:fillRect/>
                     </a:stretch>
@@ -37965,7 +38497,7 @@
         <w:rPr>
           <w:noProof/>
         </w:rPr>
-        <w:t>34</w:t>
+        <w:t>39</w:t>
       </w:r>
       <w:r>
         <w:fldChar w:fldCharType="end"/>
@@ -37973,8 +38505,6 @@
       <w:r>
         <w:t>: &lt;System&gt; Search Product Online</w:t>
       </w:r>
-      <w:bookmarkStart w:id="7" w:name="_GoBack"/>
-      <w:bookmarkEnd w:id="7"/>
     </w:p>
     <w:sectPr>
       <w:pgSz w:w="12240" w:h="15840"/>

</xml_diff>